<commit_message>
[lab_1_2] Updated with René's suggestions:
- Put a big X on the incorrect clock divider
- Fix the fact that see "underneath" the joystick in the figures. Created new figures.
- Add dashed lines around top-level entity to emphasize where it starts.
</commit_message>
<xml_diff>
--- a/lab_1_2/statement/lab 1.2.docx
+++ b/lab_1_2/statement/lab 1.2.docx
@@ -287,64 +287,34 @@
         <w:t xml:space="preserve"> </w:t>
       </w:r>
       <w:r>
-        <w:t>We now want to update the movement, but it is quite tedious due to the har</w:t>
-      </w:r>
-      <w:r>
-        <w:t>d-coded nature of the algorithm</w:t>
+        <w:t>We now want</w:t>
+      </w:r>
+      <w:r>
+        <w:t xml:space="preserve"> to allow the user to provide the position of the servomoto</w:t>
+      </w:r>
+      <w:r>
+        <w:t xml:space="preserve">rs by means of an </w:t>
+      </w:r>
+      <w:r>
+        <w:t>input device</w:t>
+      </w:r>
+      <w:r>
+        <w:t xml:space="preserve">, a </w:t>
+      </w:r>
+      <w:r>
+        <w:rPr>
+          <w:rStyle w:val="Emphasis"/>
+        </w:rPr>
+        <w:t xml:space="preserve">PlayStation 2 </w:t>
+      </w:r>
+      <w:r>
+        <w:rPr>
+          <w:rStyle w:val="Emphasis"/>
+        </w:rPr>
+        <w:t>joystick</w:t>
       </w:r>
       <w:r>
         <w:t>.</w:t>
-      </w:r>
-      <w:r>
-        <w:t xml:space="preserve"> Furthermore, each modification requires extensive debugging</w:t>
-      </w:r>
-      <w:r>
-        <w:t xml:space="preserve"> to be sure it works as expected</w:t>
-      </w:r>
-      <w:r>
-        <w:t>, so a lot of work needs to be done for a simple change in the movement algorithm.</w:t>
-      </w:r>
-      <w:r>
-        <w:t xml:space="preserve"> </w:t>
-      </w:r>
-      <w:r>
-        <w:t>Last week we saw David Wheeler’s</w:t>
-      </w:r>
-      <w:r>
-        <w:t xml:space="preserve"> </w:t>
-      </w:r>
-      <w:r>
-        <w:t>“</w:t>
-      </w:r>
-      <w:r>
-        <w:t>fundamental theorem of software engineering</w:t>
-      </w:r>
-      <w:r>
-        <w:t>”</w:t>
-      </w:r>
-      <w:r>
-        <w:t xml:space="preserve"> </w:t>
-      </w:r>
-      <w:r>
-        <w:t xml:space="preserve">which states that “all problems in computer science can be solved by another layer of indirection”. </w:t>
-      </w:r>
-      <w:r>
-        <w:t xml:space="preserve">We follow the steps below to apply </w:t>
-      </w:r>
-      <w:r>
-        <w:t xml:space="preserve">the words of wisdom contained in </w:t>
-      </w:r>
-      <w:r>
-        <w:t xml:space="preserve">the theorem in order </w:t>
-      </w:r>
-      <w:r>
-        <w:t xml:space="preserve">to </w:t>
-      </w:r>
-      <w:r>
-        <w:t>fix the issue described above</w:t>
-      </w:r>
-      <w:r>
-        <w:t>:</w:t>
       </w:r>
     </w:p>
     <w:p>
@@ -477,83 +447,83 @@
         <w:jc w:val="both"/>
       </w:pPr>
       <w:r>
+        <w:t xml:space="preserve">The control software </w:t>
+      </w:r>
+      <w:r>
+        <w:t xml:space="preserve">uses the desired position to </w:t>
+      </w:r>
+      <w:r>
+        <w:t>update the position</w:t>
+      </w:r>
+      <w:r>
+        <w:t xml:space="preserve"> of the servomotors accordingly by </w:t>
+      </w:r>
+      <w:r>
+        <w:rPr>
+          <w:rStyle w:val="Emphasis"/>
+        </w:rPr>
+        <w:t>writing</w:t>
+      </w:r>
+      <w:r>
+        <w:t xml:space="preserve"> to the PWM unit’s registers.</w:t>
+      </w:r>
+    </w:p>
+    <w:p>
+      <w:pPr>
+        <w:jc w:val="both"/>
+      </w:pPr>
+      <w:r>
+        <w:t xml:space="preserve">Essentially, our control </w:t>
+      </w:r>
+      <w:r>
+        <w:t xml:space="preserve">software </w:t>
+      </w:r>
+      <w:r>
+        <w:t xml:space="preserve">will be </w:t>
+      </w:r>
+      <w:r>
+        <w:t>movement-pattern</w:t>
+      </w:r>
+      <w:r>
+        <w:t>-</w:t>
+      </w:r>
+      <w:r>
+        <w:t>agnostic with these changes as it</w:t>
+      </w:r>
+      <w:r>
+        <w:t xml:space="preserve"> no longer has any hard-coded </w:t>
+      </w:r>
+      <w:r>
+        <w:t>pattern</w:t>
+      </w:r>
+      <w:r>
+        <w:t xml:space="preserve"> </w:t>
+      </w:r>
+      <w:r>
+        <w:t xml:space="preserve">in </w:t>
+      </w:r>
+      <w:r>
+        <w:t>its</w:t>
+      </w:r>
+      <w:r>
+        <w:t xml:space="preserve"> source code since </w:t>
+      </w:r>
+      <w:r>
+        <w:t xml:space="preserve">the user </w:t>
+      </w:r>
+      <w:r>
+        <w:t>provides the pattern at runtime</w:t>
+      </w:r>
+      <w:r>
+        <w:t>.</w:t>
+      </w:r>
+    </w:p>
+    <w:p>
+      <w:pPr>
+        <w:pStyle w:val="Heading3"/>
+      </w:pPr>
+      <w:r>
         <w:lastRenderedPageBreak/>
-        <w:t xml:space="preserve">The control software </w:t>
-      </w:r>
-      <w:r>
-        <w:t xml:space="preserve">uses the desired position to </w:t>
-      </w:r>
-      <w:r>
-        <w:t>update the position</w:t>
-      </w:r>
-      <w:r>
-        <w:t xml:space="preserve"> of the servomotors accordingly by </w:t>
-      </w:r>
-      <w:r>
-        <w:rPr>
-          <w:rStyle w:val="Emphasis"/>
-        </w:rPr>
-        <w:t>writing</w:t>
-      </w:r>
-      <w:r>
-        <w:t xml:space="preserve"> to the PWM unit’s registers.</w:t>
-      </w:r>
-    </w:p>
-    <w:p>
-      <w:pPr>
-        <w:jc w:val="both"/>
-      </w:pPr>
-      <w:r>
-        <w:t xml:space="preserve">Essentially, our control </w:t>
-      </w:r>
-      <w:r>
-        <w:t xml:space="preserve">software </w:t>
-      </w:r>
-      <w:r>
-        <w:t xml:space="preserve">will be </w:t>
-      </w:r>
-      <w:r>
-        <w:t>movement-pattern</w:t>
-      </w:r>
-      <w:r>
-        <w:t>-</w:t>
-      </w:r>
-      <w:r>
-        <w:t>agnostic with these changes as it</w:t>
-      </w:r>
-      <w:r>
-        <w:t xml:space="preserve"> no longer has any hard-coded </w:t>
-      </w:r>
-      <w:r>
-        <w:t>pattern</w:t>
-      </w:r>
-      <w:r>
-        <w:t xml:space="preserve"> </w:t>
-      </w:r>
-      <w:r>
-        <w:t xml:space="preserve">in </w:t>
-      </w:r>
-      <w:r>
-        <w:t>its</w:t>
-      </w:r>
-      <w:r>
-        <w:t xml:space="preserve"> source code since </w:t>
-      </w:r>
-      <w:r>
-        <w:t xml:space="preserve">the user </w:t>
-      </w:r>
-      <w:r>
-        <w:t>provides the pattern at runtime</w:t>
-      </w:r>
-      <w:r>
-        <w:t>.</w:t>
-      </w:r>
-    </w:p>
-    <w:p>
-      <w:pPr>
-        <w:pStyle w:val="Heading3"/>
-      </w:pPr>
-      <w:r>
         <w:t>Joysticks</w:t>
       </w:r>
     </w:p>
@@ -771,14 +741,27 @@
       <w:r>
         <w:t xml:space="preserve">Figure </w:t>
       </w:r>
-      <w:fldSimple w:instr=" SEQ Figure \* ARABIC ">
-        <w:r>
-          <w:rPr>
-            <w:noProof/>
-          </w:rPr>
-          <w:t>1</w:t>
-        </w:r>
-      </w:fldSimple>
+      <w:r>
+        <w:fldChar w:fldCharType="begin"/>
+      </w:r>
+      <w:r>
+        <w:instrText xml:space="preserve"> SEQ Figure \* ARABIC </w:instrText>
+      </w:r>
+      <w:r>
+        <w:fldChar w:fldCharType="separate"/>
+      </w:r>
+      <w:r>
+        <w:rPr>
+          <w:noProof/>
+        </w:rPr>
+        <w:t>1</w:t>
+      </w:r>
+      <w:r>
+        <w:rPr>
+          <w:noProof/>
+        </w:rPr>
+        <w:fldChar w:fldCharType="end"/>
+      </w:r>
       <w:bookmarkEnd w:id="0"/>
       <w:r>
         <w:t>. PlayStation 2 Joystick</w:t>
@@ -887,6 +870,9 @@
         <w:jc w:val="both"/>
       </w:pPr>
       <w:r>
+        <w:t>n</w:t>
+      </w:r>
+      <w:r>
         <w:t xml:space="preserve">SW: </w:t>
       </w:r>
       <w:r>
@@ -898,6 +884,9 @@
       <w:r>
         <w:t xml:space="preserve"> button</w:t>
       </w:r>
+      <w:r>
+        <w:t xml:space="preserve"> active-low</w:t>
+      </w:r>
     </w:p>
     <w:p>
       <w:pPr>
@@ -927,7 +916,7 @@
           <w:noProof/>
         </w:rPr>
         <w:drawing>
-          <wp:anchor distT="0" distB="0" distL="114300" distR="114300" simplePos="0" relativeHeight="251658240" behindDoc="0" locked="0" layoutInCell="1" allowOverlap="1" wp14:anchorId="059FD2EC" wp14:editId="5AA947AF">
+          <wp:anchor distT="0" distB="0" distL="114300" distR="114300" simplePos="0" relativeHeight="251655168" behindDoc="0" locked="0" layoutInCell="1" allowOverlap="1" wp14:anchorId="059FD2EC" wp14:editId="51071179">
             <wp:simplePos x="0" y="0"/>
             <wp:positionH relativeFrom="margin">
               <wp:align>right</wp:align>
@@ -1054,7 +1043,7 @@
         <mc:AlternateContent>
           <mc:Choice Requires="wps">
             <w:drawing>
-              <wp:anchor distT="0" distB="0" distL="114300" distR="114300" simplePos="0" relativeHeight="251660288" behindDoc="0" locked="0" layoutInCell="1" allowOverlap="1" wp14:anchorId="6E1017AD" wp14:editId="564753A8">
+              <wp:anchor distT="0" distB="0" distL="114300" distR="114300" simplePos="0" relativeHeight="251657216" behindDoc="0" locked="0" layoutInCell="1" allowOverlap="1" wp14:anchorId="6E1017AD" wp14:editId="17362474">
                 <wp:simplePos x="0" y="0"/>
                 <wp:positionH relativeFrom="column">
                   <wp:posOffset>4203700</wp:posOffset>
@@ -1099,14 +1088,27 @@
                             <w:r>
                               <w:t xml:space="preserve">Figure </w:t>
                             </w:r>
-                            <w:fldSimple w:instr=" SEQ Figure \* ARABIC ">
-                              <w:r>
-                                <w:rPr>
-                                  <w:noProof/>
-                                </w:rPr>
-                                <w:t>2</w:t>
-                              </w:r>
-                            </w:fldSimple>
+                            <w:r>
+                              <w:fldChar w:fldCharType="begin"/>
+                            </w:r>
+                            <w:r>
+                              <w:instrText xml:space="preserve"> SEQ Figure \* ARABIC </w:instrText>
+                            </w:r>
+                            <w:r>
+                              <w:fldChar w:fldCharType="separate"/>
+                            </w:r>
+                            <w:r>
+                              <w:rPr>
+                                <w:noProof/>
+                              </w:rPr>
+                              <w:t>2</w:t>
+                            </w:r>
+                            <w:r>
+                              <w:rPr>
+                                <w:noProof/>
+                              </w:rPr>
+                              <w:fldChar w:fldCharType="end"/>
+                            </w:r>
                             <w:bookmarkEnd w:id="1"/>
                             <w:r>
                               <w:t>. MCP3204</w:t>
@@ -1138,7 +1140,7 @@
                 <v:stroke joinstyle="miter"/>
                 <v:path gradientshapeok="t" o:connecttype="rect"/>
               </v:shapetype>
-              <v:shape id="Text Box 2" o:spid="_x0000_s1026" type="#_x0000_t202" style="position:absolute;left:0;text-align:left;margin-left:331pt;margin-top:53.25pt;width:81.35pt;height:20.1pt;z-index:251660288;visibility:visible;mso-wrap-style:square;mso-width-percent:0;mso-height-percent:0;mso-wrap-distance-left:9pt;mso-wrap-distance-top:0;mso-wrap-distance-right:9pt;mso-wrap-distance-bottom:0;mso-position-horizontal:absolute;mso-position-horizontal-relative:text;mso-position-vertical:absolute;mso-position-vertical-relative:text;mso-width-percent:0;mso-height-percent:0;mso-width-relative:margin;mso-height-relative:margin;v-text-anchor:top" o:gfxdata="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" stroked="f">
+              <v:shape id="Text Box 2" o:spid="_x0000_s1026" type="#_x0000_t202" style="position:absolute;left:0;text-align:left;margin-left:331pt;margin-top:53.25pt;width:81.35pt;height:20.1pt;z-index:251657216;visibility:visible;mso-wrap-style:square;mso-width-percent:0;mso-height-percent:0;mso-wrap-distance-left:9pt;mso-wrap-distance-top:0;mso-wrap-distance-right:9pt;mso-wrap-distance-bottom:0;mso-position-horizontal:absolute;mso-position-horizontal-relative:text;mso-position-vertical:absolute;mso-position-vertical-relative:text;mso-width-percent:0;mso-height-percent:0;mso-width-relative:margin;mso-height-relative:margin;v-text-anchor:top" o:gfxdata="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" stroked="f">
                 <v:textbox inset="0,0,0,0">
                   <w:txbxContent>
                     <w:p>
@@ -1152,14 +1154,27 @@
                       <w:r>
                         <w:t xml:space="preserve">Figure </w:t>
                       </w:r>
-                      <w:fldSimple w:instr=" SEQ Figure \* ARABIC ">
-                        <w:r>
-                          <w:rPr>
-                            <w:noProof/>
-                          </w:rPr>
-                          <w:t>2</w:t>
-                        </w:r>
-                      </w:fldSimple>
+                      <w:r>
+                        <w:fldChar w:fldCharType="begin"/>
+                      </w:r>
+                      <w:r>
+                        <w:instrText xml:space="preserve"> SEQ Figure \* ARABIC </w:instrText>
+                      </w:r>
+                      <w:r>
+                        <w:fldChar w:fldCharType="separate"/>
+                      </w:r>
+                      <w:r>
+                        <w:rPr>
+                          <w:noProof/>
+                        </w:rPr>
+                        <w:t>2</w:t>
+                      </w:r>
+                      <w:r>
+                        <w:rPr>
+                          <w:noProof/>
+                        </w:rPr>
+                        <w:fldChar w:fldCharType="end"/>
+                      </w:r>
                       <w:bookmarkEnd w:id="2"/>
                       <w:r>
                         <w:t>. MCP3204</w:t>
@@ -1283,7 +1298,7 @@
         </w:rPr>
         <w:lastRenderedPageBreak/>
         <w:drawing>
-          <wp:inline distT="0" distB="0" distL="0" distR="0" wp14:anchorId="12697D5C" wp14:editId="7B4BA0D8">
+          <wp:inline distT="0" distB="0" distL="0" distR="0" wp14:anchorId="12697D5C" wp14:editId="13213349">
             <wp:extent cx="4660017" cy="2737262"/>
             <wp:effectExtent l="0" t="0" r="7620" b="6350"/>
             <wp:docPr id="10" name="Picture 10"/>
@@ -1334,14 +1349,27 @@
       <w:r>
         <w:t xml:space="preserve">Figure </w:t>
       </w:r>
-      <w:fldSimple w:instr=" SEQ Figure \* ARABIC ">
-        <w:r>
-          <w:rPr>
-            <w:noProof/>
-          </w:rPr>
-          <w:t>3</w:t>
-        </w:r>
-      </w:fldSimple>
+      <w:r>
+        <w:fldChar w:fldCharType="begin"/>
+      </w:r>
+      <w:r>
+        <w:instrText xml:space="preserve"> SEQ Figure \* ARABIC </w:instrText>
+      </w:r>
+      <w:r>
+        <w:fldChar w:fldCharType="separate"/>
+      </w:r>
+      <w:r>
+        <w:rPr>
+          <w:noProof/>
+        </w:rPr>
+        <w:t>3</w:t>
+      </w:r>
+      <w:r>
+        <w:rPr>
+          <w:noProof/>
+        </w:rPr>
+        <w:fldChar w:fldCharType="end"/>
+      </w:r>
       <w:bookmarkEnd w:id="3"/>
       <w:r>
         <w:t>. Joysticks + MCP3204 connections on extension board</w:t>
@@ -1564,7 +1592,7 @@
           <w:noProof/>
         </w:rPr>
         <w:drawing>
-          <wp:inline distT="0" distB="0" distL="0" distR="0" wp14:anchorId="190917B6" wp14:editId="27650A47">
+          <wp:inline distT="0" distB="0" distL="0" distR="0" wp14:anchorId="190917B6" wp14:editId="7BB93362">
             <wp:extent cx="5683805" cy="2434441"/>
             <wp:effectExtent l="0" t="0" r="0" b="4445"/>
             <wp:docPr id="7" name="Picture 7"/>
@@ -1615,14 +1643,27 @@
       <w:r>
         <w:t xml:space="preserve">Figure </w:t>
       </w:r>
-      <w:fldSimple w:instr=" SEQ Figure \* ARABIC ">
-        <w:r>
-          <w:rPr>
-            <w:noProof/>
-          </w:rPr>
-          <w:t>4</w:t>
-        </w:r>
-      </w:fldSimple>
+      <w:r>
+        <w:fldChar w:fldCharType="begin"/>
+      </w:r>
+      <w:r>
+        <w:instrText xml:space="preserve"> SEQ Figure \* ARABIC </w:instrText>
+      </w:r>
+      <w:r>
+        <w:fldChar w:fldCharType="separate"/>
+      </w:r>
+      <w:r>
+        <w:rPr>
+          <w:noProof/>
+        </w:rPr>
+        <w:t>4</w:t>
+      </w:r>
+      <w:r>
+        <w:rPr>
+          <w:noProof/>
+        </w:rPr>
+        <w:fldChar w:fldCharType="end"/>
+      </w:r>
       <w:bookmarkEnd w:id="4"/>
       <w:r>
         <w:t>. MCP3204 SPI</w:t>
@@ -1734,7 +1775,7 @@
           <w:noProof/>
         </w:rPr>
         <w:drawing>
-          <wp:inline distT="0" distB="0" distL="0" distR="0" wp14:anchorId="0263F534" wp14:editId="48E295C9">
+          <wp:inline distT="0" distB="0" distL="0" distR="0" wp14:anchorId="0263F534" wp14:editId="0AF53BD4">
             <wp:extent cx="2467239" cy="2587149"/>
             <wp:effectExtent l="0" t="0" r="9525" b="3810"/>
             <wp:docPr id="12" name="Picture 12"/>
@@ -1785,14 +1826,27 @@
       <w:r>
         <w:t xml:space="preserve">Table </w:t>
       </w:r>
-      <w:fldSimple w:instr=" SEQ Table \* ARABIC ">
-        <w:r>
-          <w:rPr>
-            <w:noProof/>
-          </w:rPr>
-          <w:t>1</w:t>
-        </w:r>
-      </w:fldSimple>
+      <w:r>
+        <w:fldChar w:fldCharType="begin"/>
+      </w:r>
+      <w:r>
+        <w:instrText xml:space="preserve"> SEQ Table \* ARABIC </w:instrText>
+      </w:r>
+      <w:r>
+        <w:fldChar w:fldCharType="separate"/>
+      </w:r>
+      <w:r>
+        <w:rPr>
+          <w:noProof/>
+        </w:rPr>
+        <w:t>1</w:t>
+      </w:r>
+      <w:r>
+        <w:rPr>
+          <w:noProof/>
+        </w:rPr>
+        <w:fldChar w:fldCharType="end"/>
+      </w:r>
       <w:bookmarkEnd w:id="5"/>
       <w:r>
         <w:t>. Configuration bits for the MCP3204</w:t>
@@ -1898,10 +1952,10 @@
           <w:noProof/>
         </w:rPr>
         <w:drawing>
-          <wp:inline distT="0" distB="0" distL="0" distR="0" wp14:anchorId="3FC74CE0" wp14:editId="62B52B8E">
-            <wp:extent cx="5943600" cy="1203960"/>
+          <wp:inline distT="0" distB="0" distL="0" distR="0" wp14:anchorId="395FF62F" wp14:editId="3B61A303">
+            <wp:extent cx="5943600" cy="1398905"/>
             <wp:effectExtent l="0" t="0" r="0" b="0"/>
-            <wp:docPr id="13" name="Picture 13"/>
+            <wp:docPr id="119" name="Picture 119"/>
             <wp:cNvGraphicFramePr>
               <a:graphicFrameLocks xmlns:a="http://schemas.openxmlformats.org/drawingml/2006/main" noChangeAspect="1"/>
             </wp:cNvGraphicFramePr>
@@ -1909,7 +1963,7 @@
               <a:graphicData uri="http://schemas.openxmlformats.org/drawingml/2006/picture">
                 <pic:pic xmlns:pic="http://schemas.openxmlformats.org/drawingml/2006/picture">
                   <pic:nvPicPr>
-                    <pic:cNvPr id="13" name="mcp3204_hw.emf"/>
+                    <pic:cNvPr id="119" name="mcp3204_hw.emf"/>
                     <pic:cNvPicPr/>
                   </pic:nvPicPr>
                   <pic:blipFill>
@@ -1927,7 +1981,7 @@
                   <pic:spPr>
                     <a:xfrm>
                       <a:off x="0" y="0"/>
-                      <a:ext cx="5943600" cy="1203960"/>
+                      <a:ext cx="5943600" cy="1398905"/>
                     </a:xfrm>
                     <a:prstGeom prst="rect">
                       <a:avLst/>
@@ -1949,17 +2003,36 @@
       <w:r>
         <w:t xml:space="preserve">Figure </w:t>
       </w:r>
-      <w:fldSimple w:instr=" SEQ Figure \* ARABIC ">
-        <w:r>
-          <w:rPr>
-            <w:noProof/>
-          </w:rPr>
-          <w:t>5</w:t>
-        </w:r>
-      </w:fldSimple>
+      <w:r>
+        <w:fldChar w:fldCharType="begin"/>
+      </w:r>
+      <w:r>
+        <w:instrText xml:space="preserve"> SEQ Figure \* ARABIC </w:instrText>
+      </w:r>
+      <w:r>
+        <w:fldChar w:fldCharType="separate"/>
+      </w:r>
+      <w:r>
+        <w:rPr>
+          <w:noProof/>
+        </w:rPr>
+        <w:t>5</w:t>
+      </w:r>
+      <w:r>
+        <w:rPr>
+          <w:noProof/>
+        </w:rPr>
+        <w:fldChar w:fldCharType="end"/>
+      </w:r>
       <w:bookmarkEnd w:id="6"/>
       <w:r>
-        <w:t>. MCP3204 Avalon-MM Slave block diagram</w:t>
+        <w:t xml:space="preserve">. MCP3204 </w:t>
+      </w:r>
+      <w:r>
+        <w:t xml:space="preserve">Top-Level </w:t>
+      </w:r>
+      <w:r>
+        <w:t>Avalon-MM Slave block diagram</w:t>
       </w:r>
     </w:p>
     <w:p>
@@ -2116,6 +2189,7 @@
       </w:tblPr>
       <w:tblGrid>
         <w:gridCol w:w="1330"/>
+        <w:gridCol w:w="1358"/>
         <w:gridCol w:w="1358"/>
         <w:gridCol w:w="897"/>
         <w:gridCol w:w="3002"/>
@@ -2148,6 +2222,31 @@
             </w:pPr>
             <w:r>
               <w:t>(from base)</w:t>
+            </w:r>
+          </w:p>
+        </w:tc>
+        <w:tc>
+          <w:tcPr>
+            <w:tcW w:w="1358" w:type="dxa"/>
+          </w:tcPr>
+          <w:p>
+            <w:pPr>
+              <w:spacing w:line="276" w:lineRule="auto"/>
+              <w:jc w:val="center"/>
+              <w:cnfStyle w:val="100000000000" w:firstRow="1" w:lastRow="0" w:firstColumn="0" w:lastColumn="0" w:oddVBand="0" w:evenVBand="0" w:oddHBand="0" w:evenHBand="0" w:firstRowFirstColumn="0" w:firstRowLastColumn="0" w:lastRowFirstColumn="0" w:lastRowLastColumn="0"/>
+            </w:pPr>
+            <w:r>
+              <w:t>Register</w:t>
+            </w:r>
+          </w:p>
+          <w:p>
+            <w:pPr>
+              <w:spacing w:line="276" w:lineRule="auto"/>
+              <w:jc w:val="center"/>
+              <w:cnfStyle w:val="100000000000" w:firstRow="1" w:lastRow="0" w:firstColumn="0" w:lastColumn="0" w:oddVBand="0" w:evenVBand="0" w:oddHBand="0" w:evenHBand="0" w:firstRowFirstColumn="0" w:firstRowLastColumn="0" w:lastRowFirstColumn="0" w:lastRowLastColumn="0"/>
+            </w:pPr>
+            <w:r>
+              <w:t>Number</w:t>
             </w:r>
           </w:p>
         </w:tc>
@@ -2216,6 +2315,24 @@
               <w:jc w:val="center"/>
             </w:pPr>
             <w:r>
+              <w:t>0x</w:t>
+            </w:r>
+            <w:r>
+              <w:t>0</w:t>
+            </w:r>
+          </w:p>
+        </w:tc>
+        <w:tc>
+          <w:tcPr>
+            <w:tcW w:w="1358" w:type="dxa"/>
+          </w:tcPr>
+          <w:p>
+            <w:pPr>
+              <w:spacing w:line="276" w:lineRule="auto"/>
+              <w:jc w:val="center"/>
+              <w:cnfStyle w:val="000000100000" w:firstRow="0" w:lastRow="0" w:firstColumn="0" w:lastColumn="0" w:oddVBand="0" w:evenVBand="0" w:oddHBand="1" w:evenHBand="0" w:firstRowFirstColumn="0" w:firstRowLastColumn="0" w:lastRowFirstColumn="0" w:lastRowLastColumn="0"/>
+            </w:pPr>
+            <w:r>
               <w:t>0</w:t>
             </w:r>
           </w:p>
@@ -2281,7 +2398,25 @@
               <w:jc w:val="center"/>
             </w:pPr>
             <w:r>
+              <w:t>0x</w:t>
+            </w:r>
+            <w:r>
               <w:t>4</w:t>
+            </w:r>
+          </w:p>
+        </w:tc>
+        <w:tc>
+          <w:tcPr>
+            <w:tcW w:w="1358" w:type="dxa"/>
+          </w:tcPr>
+          <w:p>
+            <w:pPr>
+              <w:spacing w:line="276" w:lineRule="auto"/>
+              <w:jc w:val="center"/>
+              <w:cnfStyle w:val="000000000000" w:firstRow="0" w:lastRow="0" w:firstColumn="0" w:lastColumn="0" w:oddVBand="0" w:evenVBand="0" w:oddHBand="0" w:evenHBand="0" w:firstRowFirstColumn="0" w:firstRowLastColumn="0" w:lastRowFirstColumn="0" w:lastRowLastColumn="0"/>
+            </w:pPr>
+            <w:r>
+              <w:t>1</w:t>
             </w:r>
           </w:p>
         </w:tc>
@@ -2347,7 +2482,25 @@
               <w:jc w:val="center"/>
             </w:pPr>
             <w:r>
+              <w:t>0x</w:t>
+            </w:r>
+            <w:r>
               <w:t>8</w:t>
+            </w:r>
+          </w:p>
+        </w:tc>
+        <w:tc>
+          <w:tcPr>
+            <w:tcW w:w="1358" w:type="dxa"/>
+          </w:tcPr>
+          <w:p>
+            <w:pPr>
+              <w:spacing w:line="276" w:lineRule="auto"/>
+              <w:jc w:val="center"/>
+              <w:cnfStyle w:val="000000100000" w:firstRow="0" w:lastRow="0" w:firstColumn="0" w:lastColumn="0" w:oddVBand="0" w:evenVBand="0" w:oddHBand="1" w:evenHBand="0" w:firstRowFirstColumn="0" w:firstRowLastColumn="0" w:lastRowFirstColumn="0" w:lastRowLastColumn="0"/>
+            </w:pPr>
+            <w:r>
+              <w:t>2</w:t>
             </w:r>
           </w:p>
         </w:tc>
@@ -2412,7 +2565,22 @@
               <w:jc w:val="center"/>
             </w:pPr>
             <w:r>
-              <w:t>12</w:t>
+              <w:t>0xC</w:t>
+            </w:r>
+          </w:p>
+        </w:tc>
+        <w:tc>
+          <w:tcPr>
+            <w:tcW w:w="1358" w:type="dxa"/>
+          </w:tcPr>
+          <w:p>
+            <w:pPr>
+              <w:spacing w:line="276" w:lineRule="auto"/>
+              <w:jc w:val="center"/>
+              <w:cnfStyle w:val="000000000000" w:firstRow="0" w:lastRow="0" w:firstColumn="0" w:lastColumn="0" w:oddVBand="0" w:evenVBand="0" w:oddHBand="0" w:evenHBand="0" w:firstRowFirstColumn="0" w:firstRowLastColumn="0" w:lastRowFirstColumn="0" w:lastRowLastColumn="0"/>
+            </w:pPr>
+            <w:r>
+              <w:t>3</w:t>
             </w:r>
           </w:p>
         </w:tc>
@@ -2475,14 +2643,27 @@
       <w:r>
         <w:t xml:space="preserve">Table </w:t>
       </w:r>
-      <w:fldSimple w:instr=" SEQ Table \* ARABIC ">
-        <w:r>
-          <w:rPr>
-            <w:noProof/>
-          </w:rPr>
-          <w:t>2</w:t>
-        </w:r>
-      </w:fldSimple>
+      <w:r>
+        <w:fldChar w:fldCharType="begin"/>
+      </w:r>
+      <w:r>
+        <w:instrText xml:space="preserve"> SEQ Table \* ARABIC </w:instrText>
+      </w:r>
+      <w:r>
+        <w:fldChar w:fldCharType="separate"/>
+      </w:r>
+      <w:r>
+        <w:rPr>
+          <w:noProof/>
+        </w:rPr>
+        <w:t>2</w:t>
+      </w:r>
+      <w:r>
+        <w:rPr>
+          <w:noProof/>
+        </w:rPr>
+        <w:fldChar w:fldCharType="end"/>
+      </w:r>
       <w:bookmarkEnd w:id="7"/>
       <w:r>
         <w:t>. MCP3204 Manager register map</w:t>
@@ -3086,7 +3267,7 @@
           <w:noProof/>
         </w:rPr>
         <w:drawing>
-          <wp:inline distT="0" distB="0" distL="0" distR="0" wp14:anchorId="4D9BAB7E" wp14:editId="72A4FAC4">
+          <wp:inline distT="0" distB="0" distL="0" distR="0" wp14:anchorId="4D9BAB7E" wp14:editId="3FF82108">
             <wp:extent cx="3752603" cy="1073661"/>
             <wp:effectExtent l="0" t="0" r="0" b="0"/>
             <wp:docPr id="22" name="Picture 22"/>
@@ -3137,14 +3318,27 @@
       <w:r>
         <w:t xml:space="preserve">Figure </w:t>
       </w:r>
-      <w:fldSimple w:instr=" SEQ Figure \* ARABIC ">
-        <w:r>
-          <w:rPr>
-            <w:noProof/>
-          </w:rPr>
-          <w:t>6</w:t>
-        </w:r>
-      </w:fldSimple>
+      <w:r>
+        <w:fldChar w:fldCharType="begin"/>
+      </w:r>
+      <w:r>
+        <w:instrText xml:space="preserve"> SEQ Figure \* ARABIC </w:instrText>
+      </w:r>
+      <w:r>
+        <w:fldChar w:fldCharType="separate"/>
+      </w:r>
+      <w:r>
+        <w:rPr>
+          <w:noProof/>
+        </w:rPr>
+        <w:t>6</w:t>
+      </w:r>
+      <w:r>
+        <w:rPr>
+          <w:noProof/>
+        </w:rPr>
+        <w:fldChar w:fldCharType="end"/>
+      </w:r>
       <w:bookmarkEnd w:id="8"/>
       <w:r>
         <w:t xml:space="preserve">. </w:t>
@@ -3288,7 +3482,7 @@
           <w:noProof/>
         </w:rPr>
         <w:drawing>
-          <wp:inline distT="0" distB="0" distL="0" distR="0" wp14:anchorId="4FFA781E" wp14:editId="7F73839D">
+          <wp:inline distT="0" distB="0" distL="0" distR="0" wp14:anchorId="4FFA781E" wp14:editId="2D180F24">
             <wp:extent cx="3212275" cy="820228"/>
             <wp:effectExtent l="0" t="0" r="0" b="0"/>
             <wp:docPr id="17" name="Picture 17"/>
@@ -3339,14 +3533,27 @@
       <w:r>
         <w:t xml:space="preserve">Figure </w:t>
       </w:r>
-      <w:fldSimple w:instr=" SEQ Figure \* ARABIC ">
-        <w:r>
-          <w:rPr>
-            <w:noProof/>
-          </w:rPr>
-          <w:t>7</w:t>
-        </w:r>
-      </w:fldSimple>
+      <w:r>
+        <w:fldChar w:fldCharType="begin"/>
+      </w:r>
+      <w:r>
+        <w:instrText xml:space="preserve"> SEQ Figure \* ARABIC </w:instrText>
+      </w:r>
+      <w:r>
+        <w:fldChar w:fldCharType="separate"/>
+      </w:r>
+      <w:r>
+        <w:rPr>
+          <w:noProof/>
+        </w:rPr>
+        <w:t>7</w:t>
+      </w:r>
+      <w:r>
+        <w:rPr>
+          <w:noProof/>
+        </w:rPr>
+        <w:fldChar w:fldCharType="end"/>
+      </w:r>
       <w:bookmarkEnd w:id="9"/>
       <w:r>
         <w:t xml:space="preserve">. SPI Controller </w:t>
@@ -3359,6 +3566,9 @@
       </w:r>
     </w:p>
     <w:p>
+      <w:pPr>
+        <w:jc w:val="both"/>
+      </w:pPr>
       <w:r>
         <w:rPr>
           <w:rStyle w:val="Emphasis"/>
@@ -3473,6 +3683,15 @@
       <w:r>
         <w:t>“SCLK”.</w:t>
       </w:r>
+      <w:r>
+        <w:t xml:space="preserve"> We’ll see how to </w:t>
+      </w:r>
+      <w:r>
+        <w:t xml:space="preserve">achieve something like this </w:t>
+      </w:r>
+      <w:r>
+        <w:t>in the next section.</w:t>
+      </w:r>
     </w:p>
     <w:p>
       <w:pPr>
@@ -3519,6 +3738,134 @@
         <w:jc w:val="both"/>
       </w:pPr>
       <w:r>
+        <w:rPr>
+          <w:noProof/>
+        </w:rPr>
+        <mc:AlternateContent>
+          <mc:Choice Requires="wps">
+            <w:drawing>
+              <wp:anchor distT="0" distB="0" distL="114300" distR="114300" simplePos="0" relativeHeight="251658240" behindDoc="0" locked="0" layoutInCell="1" allowOverlap="1" wp14:anchorId="56AB8DD9" wp14:editId="0F09ACC0">
+                <wp:simplePos x="0" y="0"/>
+                <wp:positionH relativeFrom="column">
+                  <wp:posOffset>292100</wp:posOffset>
+                </wp:positionH>
+                <wp:positionV relativeFrom="paragraph">
+                  <wp:posOffset>582295</wp:posOffset>
+                </wp:positionV>
+                <wp:extent cx="5492750" cy="2254250"/>
+                <wp:effectExtent l="19050" t="19050" r="31750" b="31750"/>
+                <wp:wrapNone/>
+                <wp:docPr id="14" name="Straight Connector 14"/>
+                <wp:cNvGraphicFramePr/>
+                <a:graphic xmlns:a="http://schemas.openxmlformats.org/drawingml/2006/main">
+                  <a:graphicData uri="http://schemas.microsoft.com/office/word/2010/wordprocessingShape">
+                    <wps:wsp>
+                      <wps:cNvCnPr/>
+                      <wps:spPr>
+                        <a:xfrm flipV="1">
+                          <a:off x="0" y="0"/>
+                          <a:ext cx="5492750" cy="2254250"/>
+                        </a:xfrm>
+                        <a:prstGeom prst="line">
+                          <a:avLst/>
+                        </a:prstGeom>
+                        <a:ln w="38100"/>
+                      </wps:spPr>
+                      <wps:style>
+                        <a:lnRef idx="1">
+                          <a:schemeClr val="accent1"/>
+                        </a:lnRef>
+                        <a:fillRef idx="0">
+                          <a:schemeClr val="accent1"/>
+                        </a:fillRef>
+                        <a:effectRef idx="0">
+                          <a:schemeClr val="accent1"/>
+                        </a:effectRef>
+                        <a:fontRef idx="minor">
+                          <a:schemeClr val="tx1"/>
+                        </a:fontRef>
+                      </wps:style>
+                      <wps:bodyPr/>
+                    </wps:wsp>
+                  </a:graphicData>
+                </a:graphic>
+              </wp:anchor>
+            </w:drawing>
+          </mc:Choice>
+          <mc:Fallback>
+            <w:pict>
+              <v:line w14:anchorId="4881B97E" id="Straight Connector 14" o:spid="_x0000_s1026" style="position:absolute;flip:y;z-index:251658240;visibility:visible;mso-wrap-style:square;mso-wrap-distance-left:9pt;mso-wrap-distance-top:0;mso-wrap-distance-right:9pt;mso-wrap-distance-bottom:0;mso-position-horizontal:absolute;mso-position-horizontal-relative:text;mso-position-vertical:absolute;mso-position-vertical-relative:text" from="23pt,45.85pt" to="455.5pt,223.35pt" o:gfxdata="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" strokecolor="#e32d91 [3204]" strokeweight="3pt">
+                <v:stroke joinstyle="miter"/>
+              </v:line>
+            </w:pict>
+          </mc:Fallback>
+        </mc:AlternateContent>
+      </w:r>
+      <w:r>
+        <w:rPr>
+          <w:noProof/>
+        </w:rPr>
+        <mc:AlternateContent>
+          <mc:Choice Requires="wps">
+            <w:drawing>
+              <wp:anchor distT="0" distB="0" distL="114300" distR="114300" simplePos="0" relativeHeight="251660288" behindDoc="0" locked="0" layoutInCell="1" allowOverlap="1" wp14:anchorId="36777D7B" wp14:editId="0134FEF8">
+                <wp:simplePos x="0" y="0"/>
+                <wp:positionH relativeFrom="column">
+                  <wp:posOffset>304800</wp:posOffset>
+                </wp:positionH>
+                <wp:positionV relativeFrom="paragraph">
+                  <wp:posOffset>626745</wp:posOffset>
+                </wp:positionV>
+                <wp:extent cx="5492750" cy="2254250"/>
+                <wp:effectExtent l="19050" t="19050" r="12700" b="31750"/>
+                <wp:wrapNone/>
+                <wp:docPr id="15" name="Straight Connector 15"/>
+                <wp:cNvGraphicFramePr/>
+                <a:graphic xmlns:a="http://schemas.openxmlformats.org/drawingml/2006/main">
+                  <a:graphicData uri="http://schemas.microsoft.com/office/word/2010/wordprocessingShape">
+                    <wps:wsp>
+                      <wps:cNvCnPr/>
+                      <wps:spPr>
+                        <a:xfrm flipH="1" flipV="1">
+                          <a:off x="0" y="0"/>
+                          <a:ext cx="5492750" cy="2254250"/>
+                        </a:xfrm>
+                        <a:prstGeom prst="line">
+                          <a:avLst/>
+                        </a:prstGeom>
+                        <a:ln w="38100"/>
+                      </wps:spPr>
+                      <wps:style>
+                        <a:lnRef idx="1">
+                          <a:schemeClr val="accent1"/>
+                        </a:lnRef>
+                        <a:fillRef idx="0">
+                          <a:schemeClr val="accent1"/>
+                        </a:fillRef>
+                        <a:effectRef idx="0">
+                          <a:schemeClr val="accent1"/>
+                        </a:effectRef>
+                        <a:fontRef idx="minor">
+                          <a:schemeClr val="tx1"/>
+                        </a:fontRef>
+                      </wps:style>
+                      <wps:bodyPr/>
+                    </wps:wsp>
+                  </a:graphicData>
+                </a:graphic>
+              </wp:anchor>
+            </w:drawing>
+          </mc:Choice>
+          <mc:Fallback>
+            <w:pict>
+              <v:line w14:anchorId="150860DB" id="Straight Connector 15" o:spid="_x0000_s1026" style="position:absolute;flip:x y;z-index:251660288;visibility:visible;mso-wrap-style:square;mso-wrap-distance-left:9pt;mso-wrap-distance-top:0;mso-wrap-distance-right:9pt;mso-wrap-distance-bottom:0;mso-position-horizontal:absolute;mso-position-horizontal-relative:text;mso-position-vertical:absolute;mso-position-vertical-relative:text" from="24pt,49.35pt" to="456.5pt,226.85pt" o:gfxdata="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" strokecolor="#e32d91 [3204]" strokeweight="3pt">
+                <v:stroke joinstyle="miter"/>
+              </v:line>
+            </w:pict>
+          </mc:Fallback>
+        </mc:AlternateContent>
+      </w:r>
+      <w:r>
         <w:t xml:space="preserve">Students generally make the mistake of generating a </w:t>
       </w:r>
       <w:r>
@@ -3594,7 +3941,7 @@
           <w:noProof/>
         </w:rPr>
         <w:drawing>
-          <wp:inline distT="0" distB="0" distL="0" distR="0" wp14:anchorId="231AF49E" wp14:editId="5C270E77">
+          <wp:inline distT="0" distB="0" distL="0" distR="0" wp14:anchorId="231AF49E" wp14:editId="692632ED">
             <wp:extent cx="5943600" cy="828040"/>
             <wp:effectExtent l="0" t="0" r="0" b="0"/>
             <wp:docPr id="6" name="Picture 6"/>
@@ -3646,10 +3993,10 @@
           <w:noProof/>
         </w:rPr>
         <w:drawing>
-          <wp:inline distT="0" distB="0" distL="0" distR="0" wp14:anchorId="6162C67E" wp14:editId="2565B2C1">
-            <wp:extent cx="4928260" cy="887192"/>
-            <wp:effectExtent l="0" t="0" r="5715" b="8255"/>
-            <wp:docPr id="3" name="Picture 3"/>
+          <wp:inline distT="0" distB="0" distL="0" distR="0" wp14:anchorId="51FA69C7" wp14:editId="797CAF32">
+            <wp:extent cx="5248708" cy="944880"/>
+            <wp:effectExtent l="0" t="0" r="9525" b="7620"/>
+            <wp:docPr id="16" name="Picture 16"/>
             <wp:cNvGraphicFramePr>
               <a:graphicFrameLocks xmlns:a="http://schemas.openxmlformats.org/drawingml/2006/main" noChangeAspect="1"/>
             </wp:cNvGraphicFramePr>
@@ -3657,7 +4004,7 @@
               <a:graphicData uri="http://schemas.openxmlformats.org/drawingml/2006/picture">
                 <pic:pic xmlns:pic="http://schemas.openxmlformats.org/drawingml/2006/picture">
                   <pic:nvPicPr>
-                    <pic:cNvPr id="3" name="clock_divider_incorrect_schematic.emf"/>
+                    <pic:cNvPr id="16" name="clock_divider_incorrect_schematic.emf"/>
                     <pic:cNvPicPr/>
                   </pic:nvPicPr>
                   <pic:blipFill>
@@ -3675,7 +4022,7 @@
                   <pic:spPr>
                     <a:xfrm>
                       <a:off x="0" y="0"/>
-                      <a:ext cx="4976804" cy="895931"/>
+                      <a:ext cx="5393237" cy="970898"/>
                     </a:xfrm>
                     <a:prstGeom prst="rect">
                       <a:avLst/>
@@ -3700,14 +4047,27 @@
       <w:r>
         <w:t xml:space="preserve">Figure </w:t>
       </w:r>
-      <w:fldSimple w:instr=" SEQ Figure \* ARABIC ">
-        <w:r>
-          <w:rPr>
-            <w:noProof/>
-          </w:rPr>
-          <w:t>8</w:t>
-        </w:r>
-      </w:fldSimple>
+      <w:r>
+        <w:fldChar w:fldCharType="begin"/>
+      </w:r>
+      <w:r>
+        <w:instrText xml:space="preserve"> SEQ Figure \* ARABIC </w:instrText>
+      </w:r>
+      <w:r>
+        <w:fldChar w:fldCharType="separate"/>
+      </w:r>
+      <w:r>
+        <w:rPr>
+          <w:noProof/>
+        </w:rPr>
+        <w:t>8</w:t>
+      </w:r>
+      <w:r>
+        <w:rPr>
+          <w:noProof/>
+        </w:rPr>
+        <w:fldChar w:fldCharType="end"/>
+      </w:r>
       <w:bookmarkEnd w:id="10"/>
       <w:r>
         <w:t>.</w:t>
@@ -3827,13 +4187,16 @@
       <w:pPr>
         <w:keepNext/>
         <w:jc w:val="center"/>
-      </w:pPr>
-      <w:r>
         <w:rPr>
           <w:noProof/>
         </w:rPr>
+      </w:pPr>
+      <w:r>
+        <w:rPr>
+          <w:noProof/>
+        </w:rPr>
         <w:drawing>
-          <wp:inline distT="0" distB="0" distL="0" distR="0" wp14:anchorId="49876DEE" wp14:editId="185CB566">
+          <wp:inline distT="0" distB="0" distL="0" distR="0" wp14:anchorId="49876DEE" wp14:editId="18CDBEF4">
             <wp:extent cx="5943600" cy="806450"/>
             <wp:effectExtent l="0" t="0" r="0" b="0"/>
             <wp:docPr id="9" name="Picture 9"/>
@@ -3874,15 +4237,21 @@
           </wp:inline>
         </w:drawing>
       </w:r>
+    </w:p>
+    <w:p>
+      <w:pPr>
+        <w:keepNext/>
+        <w:jc w:val="center"/>
+      </w:pPr>
       <w:r>
         <w:rPr>
           <w:noProof/>
         </w:rPr>
         <w:drawing>
-          <wp:inline distT="0" distB="0" distL="0" distR="0" wp14:anchorId="38716C68" wp14:editId="7258960A">
-            <wp:extent cx="4777940" cy="967839"/>
-            <wp:effectExtent l="0" t="0" r="3810" b="3810"/>
-            <wp:docPr id="8" name="Picture 8"/>
+          <wp:inline distT="0" distB="0" distL="0" distR="0" wp14:anchorId="1DCE45AE" wp14:editId="2FF1CCD0">
+            <wp:extent cx="5266944" cy="1066894"/>
+            <wp:effectExtent l="0" t="0" r="0" b="0"/>
+            <wp:docPr id="116" name="Picture 116"/>
             <wp:cNvGraphicFramePr>
               <a:graphicFrameLocks xmlns:a="http://schemas.openxmlformats.org/drawingml/2006/main" noChangeAspect="1"/>
             </wp:cNvGraphicFramePr>
@@ -3890,7 +4259,7 @@
               <a:graphicData uri="http://schemas.openxmlformats.org/drawingml/2006/picture">
                 <pic:pic xmlns:pic="http://schemas.openxmlformats.org/drawingml/2006/picture">
                   <pic:nvPicPr>
-                    <pic:cNvPr id="8" name="clock_divider_correct_schematic.emf"/>
+                    <pic:cNvPr id="116" name="clock_divider_correct_schematic.emf"/>
                     <pic:cNvPicPr/>
                   </pic:nvPicPr>
                   <pic:blipFill>
@@ -3908,7 +4277,7 @@
                   <pic:spPr>
                     <a:xfrm>
                       <a:off x="0" y="0"/>
-                      <a:ext cx="4850789" cy="982596"/>
+                      <a:ext cx="5302585" cy="1074114"/>
                     </a:xfrm>
                     <a:prstGeom prst="rect">
                       <a:avLst/>
@@ -3930,14 +4299,27 @@
       <w:r>
         <w:t xml:space="preserve">Figure </w:t>
       </w:r>
-      <w:fldSimple w:instr=" SEQ Figure \* ARABIC ">
-        <w:r>
-          <w:rPr>
-            <w:noProof/>
-          </w:rPr>
-          <w:t>9</w:t>
-        </w:r>
-      </w:fldSimple>
+      <w:r>
+        <w:fldChar w:fldCharType="begin"/>
+      </w:r>
+      <w:r>
+        <w:instrText xml:space="preserve"> SEQ Figure \* ARABIC </w:instrText>
+      </w:r>
+      <w:r>
+        <w:fldChar w:fldCharType="separate"/>
+      </w:r>
+      <w:r>
+        <w:rPr>
+          <w:noProof/>
+        </w:rPr>
+        <w:t>9</w:t>
+      </w:r>
+      <w:r>
+        <w:rPr>
+          <w:noProof/>
+        </w:rPr>
+        <w:fldChar w:fldCharType="end"/>
+      </w:r>
       <w:bookmarkEnd w:id="11"/>
       <w:r>
         <w:t xml:space="preserve">. </w:t>
@@ -4034,7 +4416,6 @@
     </w:p>
     <w:p>
       <w:pPr>
-        <w:keepNext/>
         <w:jc w:val="center"/>
       </w:pPr>
       <w:r>
@@ -4042,10 +4423,10 @@
           <w:noProof/>
         </w:rPr>
         <w:drawing>
-          <wp:inline distT="0" distB="0" distL="0" distR="0" wp14:anchorId="48C4CE88" wp14:editId="7D2AB25B">
-            <wp:extent cx="3575050" cy="3131605"/>
-            <wp:effectExtent l="0" t="0" r="6350" b="0"/>
-            <wp:docPr id="23" name="Picture 23"/>
+          <wp:inline distT="0" distB="0" distL="0" distR="0" wp14:anchorId="37AEDA07" wp14:editId="44A88760">
+            <wp:extent cx="5943600" cy="2788285"/>
+            <wp:effectExtent l="0" t="0" r="0" b="0"/>
+            <wp:docPr id="118" name="Picture 118"/>
             <wp:cNvGraphicFramePr>
               <a:graphicFrameLocks xmlns:a="http://schemas.openxmlformats.org/drawingml/2006/main" noChangeAspect="1"/>
             </wp:cNvGraphicFramePr>
@@ -4053,7 +4434,7 @@
               <a:graphicData uri="http://schemas.openxmlformats.org/drawingml/2006/picture">
                 <pic:pic xmlns:pic="http://schemas.openxmlformats.org/drawingml/2006/picture">
                   <pic:nvPicPr>
-                    <pic:cNvPr id="23" name="joystick_XY_orientation_updated.png"/>
+                    <pic:cNvPr id="118" name="joystick_schematic_with_mcp_overlay.png"/>
                     <pic:cNvPicPr/>
                   </pic:nvPicPr>
                   <pic:blipFill>
@@ -4071,7 +4452,7 @@
                   <pic:spPr>
                     <a:xfrm>
                       <a:off x="0" y="0"/>
-                      <a:ext cx="3587670" cy="3142659"/>
+                      <a:ext cx="5943600" cy="2788285"/>
                     </a:xfrm>
                     <a:prstGeom prst="rect">
                       <a:avLst/>
@@ -4093,14 +4474,27 @@
       <w:r>
         <w:t xml:space="preserve">Figure </w:t>
       </w:r>
-      <w:fldSimple w:instr=" SEQ Figure \* ARABIC ">
-        <w:r>
-          <w:rPr>
-            <w:noProof/>
-          </w:rPr>
-          <w:t>10</w:t>
-        </w:r>
-      </w:fldSimple>
+      <w:r>
+        <w:fldChar w:fldCharType="begin"/>
+      </w:r>
+      <w:r>
+        <w:instrText xml:space="preserve"> SEQ Figure \* ARABIC </w:instrText>
+      </w:r>
+      <w:r>
+        <w:fldChar w:fldCharType="separate"/>
+      </w:r>
+      <w:r>
+        <w:rPr>
+          <w:noProof/>
+        </w:rPr>
+        <w:t>10</w:t>
+      </w:r>
+      <w:r>
+        <w:rPr>
+          <w:noProof/>
+        </w:rPr>
+        <w:fldChar w:fldCharType="end"/>
+      </w:r>
       <w:bookmarkEnd w:id="12"/>
       <w:r>
         <w:t>. MCP3204 digital output depending on joystick position</w:t>
@@ -4906,13 +5300,10 @@
         <w:t>n algorithm</w:t>
       </w:r>
       <w:r>
-        <w:t xml:space="preserve"> (in software) to invert the reading of the</w:t>
+        <w:t xml:space="preserve"> (in software) to invert the reading of the Y axis for it to match the expected behavior of the system.</w:t>
       </w:r>
       <w:bookmarkStart w:id="13" w:name="_GoBack"/>
       <w:bookmarkEnd w:id="13"/>
-      <w:r>
-        <w:t xml:space="preserve"> Y axis for it to match the expected behavior of the system.</w:t>
-      </w:r>
     </w:p>
     <w:p/>
     <w:p>
@@ -4968,52 +5359,6 @@
           </wp:inline>
         </w:drawing>
       </w:r>
-      <w:r>
-        <w:rPr>
-          <w:noProof/>
-        </w:rPr>
-        <w:drawing>
-          <wp:inline distT="0" distB="0" distL="0" distR="0" wp14:anchorId="32289DB2" wp14:editId="552D2FF7">
-            <wp:extent cx="2957139" cy="2590342"/>
-            <wp:effectExtent l="0" t="0" r="0" b="635"/>
-            <wp:docPr id="25" name="Picture 25"/>
-            <wp:cNvGraphicFramePr>
-              <a:graphicFrameLocks xmlns:a="http://schemas.openxmlformats.org/drawingml/2006/main" noChangeAspect="1"/>
-            </wp:cNvGraphicFramePr>
-            <a:graphic xmlns:a="http://schemas.openxmlformats.org/drawingml/2006/main">
-              <a:graphicData uri="http://schemas.openxmlformats.org/drawingml/2006/picture">
-                <pic:pic xmlns:pic="http://schemas.openxmlformats.org/drawingml/2006/picture">
-                  <pic:nvPicPr>
-                    <pic:cNvPr id="25" name="joystick_XY_orientation_updated.png"/>
-                    <pic:cNvPicPr/>
-                  </pic:nvPicPr>
-                  <pic:blipFill>
-                    <a:blip r:embed="rId23">
-                      <a:extLst>
-                        <a:ext uri="{28A0092B-C50C-407E-A947-70E740481C1C}">
-                          <a14:useLocalDpi xmlns:a14="http://schemas.microsoft.com/office/drawing/2010/main" val="0"/>
-                        </a:ext>
-                      </a:extLst>
-                    </a:blip>
-                    <a:stretch>
-                      <a:fillRect/>
-                    </a:stretch>
-                  </pic:blipFill>
-                  <pic:spPr>
-                    <a:xfrm rot="10800000">
-                      <a:off x="0" y="0"/>
-                      <a:ext cx="3006243" cy="2633355"/>
-                    </a:xfrm>
-                    <a:prstGeom prst="rect">
-                      <a:avLst/>
-                    </a:prstGeom>
-                  </pic:spPr>
-                </pic:pic>
-              </a:graphicData>
-            </a:graphic>
-          </wp:inline>
-        </w:drawing>
-      </w:r>
     </w:p>
     <w:p>
       <w:pPr>
@@ -5024,14 +5369,27 @@
       <w:r>
         <w:t xml:space="preserve">Figure </w:t>
       </w:r>
-      <w:fldSimple w:instr=" SEQ Figure \* ARABIC ">
-        <w:r>
-          <w:rPr>
-            <w:noProof/>
-          </w:rPr>
-          <w:t>11</w:t>
-        </w:r>
-      </w:fldSimple>
+      <w:r>
+        <w:fldChar w:fldCharType="begin"/>
+      </w:r>
+      <w:r>
+        <w:instrText xml:space="preserve"> SEQ Figure \* ARABIC </w:instrText>
+      </w:r>
+      <w:r>
+        <w:fldChar w:fldCharType="separate"/>
+      </w:r>
+      <w:r>
+        <w:rPr>
+          <w:noProof/>
+        </w:rPr>
+        <w:t>11</w:t>
+      </w:r>
+      <w:r>
+        <w:rPr>
+          <w:noProof/>
+        </w:rPr>
+        <w:fldChar w:fldCharType="end"/>
+      </w:r>
       <w:bookmarkEnd w:id="14"/>
       <w:r>
         <w:t xml:space="preserve">. </w:t>
@@ -5311,7 +5669,7 @@
           <w:rPr>
             <w:noProof/>
           </w:rPr>
-          <w:t>9</w:t>
+          <w:t>8</w:t>
         </w:r>
         <w:r>
           <w:rPr>
@@ -9788,6 +10146,7 @@
   <w:style w:type="character" w:default="1" w:styleId="DefaultParagraphFont">
     <w:name w:val="Default Paragraph Font"/>
     <w:uiPriority w:val="1"/>
+    <w:semiHidden/>
     <w:unhideWhenUsed/>
   </w:style>
   <w:style w:type="table" w:default="1" w:styleId="TableNormal">
@@ -10909,7 +11268,7 @@
 </file>
 
 <file path=customXml/itemProps1.xml><?xml version="1.0" encoding="utf-8"?>
-<ds:datastoreItem xmlns:ds="http://schemas.openxmlformats.org/officeDocument/2006/customXml" ds:itemID="{F9426D2C-D31F-464E-AE3A-7144594FF95C}">
+<ds:datastoreItem xmlns:ds="http://schemas.openxmlformats.org/officeDocument/2006/customXml" ds:itemID="{DAC7FBF6-E7CF-4739-95EE-A1F21A496CB0}">
   <ds:schemaRefs>
     <ds:schemaRef ds:uri="http://schemas.openxmlformats.org/officeDocument/2006/bibliography"/>
   </ds:schemaRefs>

</xml_diff>

<commit_message>
[lab_1_2] Fixed typos in statement.
</commit_message>
<xml_diff>
--- a/lab_1_2/statement/lab 1.2.docx
+++ b/lab_1_2/statement/lab 1.2.docx
@@ -741,27 +741,14 @@
       <w:r>
         <w:t xml:space="preserve">Figure </w:t>
       </w:r>
-      <w:r>
-        <w:fldChar w:fldCharType="begin"/>
-      </w:r>
-      <w:r>
-        <w:instrText xml:space="preserve"> SEQ Figure \* ARABIC </w:instrText>
-      </w:r>
-      <w:r>
-        <w:fldChar w:fldCharType="separate"/>
-      </w:r>
-      <w:r>
-        <w:rPr>
-          <w:noProof/>
-        </w:rPr>
-        <w:t>1</w:t>
-      </w:r>
-      <w:r>
-        <w:rPr>
-          <w:noProof/>
-        </w:rPr>
-        <w:fldChar w:fldCharType="end"/>
-      </w:r>
+      <w:fldSimple w:instr=" SEQ Figure \* ARABIC ">
+        <w:r>
+          <w:rPr>
+            <w:noProof/>
+          </w:rPr>
+          <w:t>1</w:t>
+        </w:r>
+      </w:fldSimple>
       <w:bookmarkEnd w:id="0"/>
       <w:r>
         <w:t>. PlayStation 2 Joystick</w:t>
@@ -1088,27 +1075,14 @@
                             <w:r>
                               <w:t xml:space="preserve">Figure </w:t>
                             </w:r>
-                            <w:r>
-                              <w:fldChar w:fldCharType="begin"/>
-                            </w:r>
-                            <w:r>
-                              <w:instrText xml:space="preserve"> SEQ Figure \* ARABIC </w:instrText>
-                            </w:r>
-                            <w:r>
-                              <w:fldChar w:fldCharType="separate"/>
-                            </w:r>
-                            <w:r>
-                              <w:rPr>
-                                <w:noProof/>
-                              </w:rPr>
-                              <w:t>2</w:t>
-                            </w:r>
-                            <w:r>
-                              <w:rPr>
-                                <w:noProof/>
-                              </w:rPr>
-                              <w:fldChar w:fldCharType="end"/>
-                            </w:r>
+                            <w:fldSimple w:instr=" SEQ Figure \* ARABIC ">
+                              <w:r>
+                                <w:rPr>
+                                  <w:noProof/>
+                                </w:rPr>
+                                <w:t>2</w:t>
+                              </w:r>
+                            </w:fldSimple>
                             <w:bookmarkEnd w:id="1"/>
                             <w:r>
                               <w:t>. MCP3204</w:t>
@@ -1154,27 +1128,14 @@
                       <w:r>
                         <w:t xml:space="preserve">Figure </w:t>
                       </w:r>
-                      <w:r>
-                        <w:fldChar w:fldCharType="begin"/>
-                      </w:r>
-                      <w:r>
-                        <w:instrText xml:space="preserve"> SEQ Figure \* ARABIC </w:instrText>
-                      </w:r>
-                      <w:r>
-                        <w:fldChar w:fldCharType="separate"/>
-                      </w:r>
-                      <w:r>
-                        <w:rPr>
-                          <w:noProof/>
-                        </w:rPr>
-                        <w:t>2</w:t>
-                      </w:r>
-                      <w:r>
-                        <w:rPr>
-                          <w:noProof/>
-                        </w:rPr>
-                        <w:fldChar w:fldCharType="end"/>
-                      </w:r>
+                      <w:fldSimple w:instr=" SEQ Figure \* ARABIC ">
+                        <w:r>
+                          <w:rPr>
+                            <w:noProof/>
+                          </w:rPr>
+                          <w:t>2</w:t>
+                        </w:r>
+                      </w:fldSimple>
                       <w:bookmarkEnd w:id="2"/>
                       <w:r>
                         <w:t>. MCP3204</w:t>
@@ -1349,27 +1310,14 @@
       <w:r>
         <w:t xml:space="preserve">Figure </w:t>
       </w:r>
-      <w:r>
-        <w:fldChar w:fldCharType="begin"/>
-      </w:r>
-      <w:r>
-        <w:instrText xml:space="preserve"> SEQ Figure \* ARABIC </w:instrText>
-      </w:r>
-      <w:r>
-        <w:fldChar w:fldCharType="separate"/>
-      </w:r>
-      <w:r>
-        <w:rPr>
-          <w:noProof/>
-        </w:rPr>
-        <w:t>3</w:t>
-      </w:r>
-      <w:r>
-        <w:rPr>
-          <w:noProof/>
-        </w:rPr>
-        <w:fldChar w:fldCharType="end"/>
-      </w:r>
+      <w:fldSimple w:instr=" SEQ Figure \* ARABIC ">
+        <w:r>
+          <w:rPr>
+            <w:noProof/>
+          </w:rPr>
+          <w:t>3</w:t>
+        </w:r>
+      </w:fldSimple>
       <w:bookmarkEnd w:id="3"/>
       <w:r>
         <w:t>. Joysticks + MCP3204 connections on extension board</w:t>
@@ -1643,27 +1591,14 @@
       <w:r>
         <w:t xml:space="preserve">Figure </w:t>
       </w:r>
-      <w:r>
-        <w:fldChar w:fldCharType="begin"/>
-      </w:r>
-      <w:r>
-        <w:instrText xml:space="preserve"> SEQ Figure \* ARABIC </w:instrText>
-      </w:r>
-      <w:r>
-        <w:fldChar w:fldCharType="separate"/>
-      </w:r>
-      <w:r>
-        <w:rPr>
-          <w:noProof/>
-        </w:rPr>
-        <w:t>4</w:t>
-      </w:r>
-      <w:r>
-        <w:rPr>
-          <w:noProof/>
-        </w:rPr>
-        <w:fldChar w:fldCharType="end"/>
-      </w:r>
+      <w:fldSimple w:instr=" SEQ Figure \* ARABIC ">
+        <w:r>
+          <w:rPr>
+            <w:noProof/>
+          </w:rPr>
+          <w:t>4</w:t>
+        </w:r>
+      </w:fldSimple>
       <w:bookmarkEnd w:id="4"/>
       <w:r>
         <w:t>. MCP3204 SPI</w:t>
@@ -1826,27 +1761,14 @@
       <w:r>
         <w:t xml:space="preserve">Table </w:t>
       </w:r>
-      <w:r>
-        <w:fldChar w:fldCharType="begin"/>
-      </w:r>
-      <w:r>
-        <w:instrText xml:space="preserve"> SEQ Table \* ARABIC </w:instrText>
-      </w:r>
-      <w:r>
-        <w:fldChar w:fldCharType="separate"/>
-      </w:r>
-      <w:r>
-        <w:rPr>
-          <w:noProof/>
-        </w:rPr>
-        <w:t>1</w:t>
-      </w:r>
-      <w:r>
-        <w:rPr>
-          <w:noProof/>
-        </w:rPr>
-        <w:fldChar w:fldCharType="end"/>
-      </w:r>
+      <w:fldSimple w:instr=" SEQ Table \* ARABIC ">
+        <w:r>
+          <w:rPr>
+            <w:noProof/>
+          </w:rPr>
+          <w:t>1</w:t>
+        </w:r>
+      </w:fldSimple>
       <w:bookmarkEnd w:id="5"/>
       <w:r>
         <w:t>. Configuration bits for the MCP3204</w:t>
@@ -2003,27 +1925,14 @@
       <w:r>
         <w:t xml:space="preserve">Figure </w:t>
       </w:r>
-      <w:r>
-        <w:fldChar w:fldCharType="begin"/>
-      </w:r>
-      <w:r>
-        <w:instrText xml:space="preserve"> SEQ Figure \* ARABIC </w:instrText>
-      </w:r>
-      <w:r>
-        <w:fldChar w:fldCharType="separate"/>
-      </w:r>
-      <w:r>
-        <w:rPr>
-          <w:noProof/>
-        </w:rPr>
-        <w:t>5</w:t>
-      </w:r>
-      <w:r>
-        <w:rPr>
-          <w:noProof/>
-        </w:rPr>
-        <w:fldChar w:fldCharType="end"/>
-      </w:r>
+      <w:fldSimple w:instr=" SEQ Figure \* ARABIC ">
+        <w:r>
+          <w:rPr>
+            <w:noProof/>
+          </w:rPr>
+          <w:t>5</w:t>
+        </w:r>
+      </w:fldSimple>
       <w:bookmarkEnd w:id="6"/>
       <w:r>
         <w:t xml:space="preserve">. MCP3204 </w:t>
@@ -2643,27 +2552,14 @@
       <w:r>
         <w:t xml:space="preserve">Table </w:t>
       </w:r>
-      <w:r>
-        <w:fldChar w:fldCharType="begin"/>
-      </w:r>
-      <w:r>
-        <w:instrText xml:space="preserve"> SEQ Table \* ARABIC </w:instrText>
-      </w:r>
-      <w:r>
-        <w:fldChar w:fldCharType="separate"/>
-      </w:r>
-      <w:r>
-        <w:rPr>
-          <w:noProof/>
-        </w:rPr>
-        <w:t>2</w:t>
-      </w:r>
-      <w:r>
-        <w:rPr>
-          <w:noProof/>
-        </w:rPr>
-        <w:fldChar w:fldCharType="end"/>
-      </w:r>
+      <w:fldSimple w:instr=" SEQ Table \* ARABIC ">
+        <w:r>
+          <w:rPr>
+            <w:noProof/>
+          </w:rPr>
+          <w:t>2</w:t>
+        </w:r>
+      </w:fldSimple>
       <w:bookmarkEnd w:id="7"/>
       <w:r>
         <w:t>. MCP3204 Manager register map</w:t>
@@ -3318,27 +3214,14 @@
       <w:r>
         <w:t xml:space="preserve">Figure </w:t>
       </w:r>
-      <w:r>
-        <w:fldChar w:fldCharType="begin"/>
-      </w:r>
-      <w:r>
-        <w:instrText xml:space="preserve"> SEQ Figure \* ARABIC </w:instrText>
-      </w:r>
-      <w:r>
-        <w:fldChar w:fldCharType="separate"/>
-      </w:r>
-      <w:r>
-        <w:rPr>
-          <w:noProof/>
-        </w:rPr>
-        <w:t>6</w:t>
-      </w:r>
-      <w:r>
-        <w:rPr>
-          <w:noProof/>
-        </w:rPr>
-        <w:fldChar w:fldCharType="end"/>
-      </w:r>
+      <w:fldSimple w:instr=" SEQ Figure \* ARABIC ">
+        <w:r>
+          <w:rPr>
+            <w:noProof/>
+          </w:rPr>
+          <w:t>6</w:t>
+        </w:r>
+      </w:fldSimple>
       <w:bookmarkEnd w:id="8"/>
       <w:r>
         <w:t xml:space="preserve">. </w:t>
@@ -3533,27 +3416,14 @@
       <w:r>
         <w:t xml:space="preserve">Figure </w:t>
       </w:r>
-      <w:r>
-        <w:fldChar w:fldCharType="begin"/>
-      </w:r>
-      <w:r>
-        <w:instrText xml:space="preserve"> SEQ Figure \* ARABIC </w:instrText>
-      </w:r>
-      <w:r>
-        <w:fldChar w:fldCharType="separate"/>
-      </w:r>
-      <w:r>
-        <w:rPr>
-          <w:noProof/>
-        </w:rPr>
-        <w:t>7</w:t>
-      </w:r>
-      <w:r>
-        <w:rPr>
-          <w:noProof/>
-        </w:rPr>
-        <w:fldChar w:fldCharType="end"/>
-      </w:r>
+      <w:fldSimple w:instr=" SEQ Figure \* ARABIC ">
+        <w:r>
+          <w:rPr>
+            <w:noProof/>
+          </w:rPr>
+          <w:t>7</w:t>
+        </w:r>
+      </w:fldSimple>
       <w:bookmarkEnd w:id="9"/>
       <w:r>
         <w:t xml:space="preserve">. SPI Controller </w:t>
@@ -4047,27 +3917,14 @@
       <w:r>
         <w:t xml:space="preserve">Figure </w:t>
       </w:r>
-      <w:r>
-        <w:fldChar w:fldCharType="begin"/>
-      </w:r>
-      <w:r>
-        <w:instrText xml:space="preserve"> SEQ Figure \* ARABIC </w:instrText>
-      </w:r>
-      <w:r>
-        <w:fldChar w:fldCharType="separate"/>
-      </w:r>
-      <w:r>
-        <w:rPr>
-          <w:noProof/>
-        </w:rPr>
-        <w:t>8</w:t>
-      </w:r>
-      <w:r>
-        <w:rPr>
-          <w:noProof/>
-        </w:rPr>
-        <w:fldChar w:fldCharType="end"/>
-      </w:r>
+      <w:fldSimple w:instr=" SEQ Figure \* ARABIC ">
+        <w:r>
+          <w:rPr>
+            <w:noProof/>
+          </w:rPr>
+          <w:t>8</w:t>
+        </w:r>
+      </w:fldSimple>
       <w:bookmarkEnd w:id="10"/>
       <w:r>
         <w:t>.</w:t>
@@ -4299,119 +4156,112 @@
       <w:r>
         <w:t xml:space="preserve">Figure </w:t>
       </w:r>
+      <w:fldSimple w:instr=" SEQ Figure \* ARABIC ">
+        <w:r>
+          <w:rPr>
+            <w:noProof/>
+          </w:rPr>
+          <w:t>9</w:t>
+        </w:r>
+      </w:fldSimple>
+      <w:bookmarkEnd w:id="11"/>
+      <w:r>
+        <w:t xml:space="preserve">. </w:t>
+      </w:r>
+      <w:r>
+        <w:rPr>
+          <w:rStyle w:val="Emphasis"/>
+        </w:rPr>
+        <w:t>Correct</w:t>
+      </w:r>
+      <w:r>
+        <w:t xml:space="preserve"> clock divider (3x)</w:t>
+      </w:r>
+    </w:p>
+    <w:p>
+      <w:pPr>
+        <w:jc w:val="both"/>
+      </w:pPr>
+      <w:r>
+        <w:t xml:space="preserve">Each component that requires a slow clock takes as input the standard clock of the FPGA (the one correctly routed through dedicated clock channels) along with the </w:t>
+      </w:r>
+      <w:r>
+        <w:rPr>
+          <w:rStyle w:val="MonospaceChar"/>
+        </w:rPr>
+        <w:t>enable_out</w:t>
+      </w:r>
+      <w:r>
+        <w:t xml:space="preserve"> pulse generated by the clock divider. This pulse acts as an activation signal and triggers the operation of a component requiring a slow clock.</w:t>
+      </w:r>
+    </w:p>
+    <w:p>
+      <w:pPr>
+        <w:jc w:val="both"/>
+      </w:pPr>
+      <w:r>
+        <w:t>Note: We are telling you this, because you will be using a clock divider we provide you later on in the assignment, so it is important to understand how they work so you can use them correctly.</w:t>
+      </w:r>
+    </w:p>
+    <w:p>
+      <w:pPr>
+        <w:pStyle w:val="Heading4"/>
+      </w:pPr>
+      <w:r>
+        <w:t>ADC output</w:t>
+      </w:r>
+    </w:p>
+    <w:p>
+      <w:pPr>
+        <w:jc w:val="both"/>
+      </w:pPr>
+      <w:r>
+        <w:t xml:space="preserve">The </w:t>
+      </w:r>
+      <w:r>
+        <w:t xml:space="preserve">converted digital value </w:t>
+      </w:r>
+      <w:r>
+        <w:t>you obtain</w:t>
+      </w:r>
+      <w:r>
+        <w:t xml:space="preserve"> as the output of the ADC depends on the position of the joystick when a conversion occurs.</w:t>
+      </w:r>
+      <w:r>
+        <w:t xml:space="preserve"> </w:t>
+      </w:r>
       <w:r>
         <w:fldChar w:fldCharType="begin"/>
       </w:r>
       <w:r>
-        <w:instrText xml:space="preserve"> SEQ Figure \* ARABIC </w:instrText>
+        <w:instrText xml:space="preserve"> REF _Ref476755310 \h </w:instrText>
       </w:r>
       <w:r>
         <w:fldChar w:fldCharType="separate"/>
       </w:r>
       <w:r>
+        <w:t xml:space="preserve">Figure </w:t>
+      </w:r>
+      <w:r>
         <w:rPr>
           <w:noProof/>
         </w:rPr>
-        <w:t>9</w:t>
-      </w:r>
-      <w:r>
-        <w:rPr>
-          <w:noProof/>
-        </w:rPr>
+        <w:t>10</w:t>
+      </w:r>
+      <w:r>
         <w:fldChar w:fldCharType="end"/>
       </w:r>
-      <w:bookmarkEnd w:id="11"/>
-      <w:r>
-        <w:t xml:space="preserve">. </w:t>
-      </w:r>
-      <w:r>
-        <w:rPr>
-          <w:rStyle w:val="Emphasis"/>
-        </w:rPr>
-        <w:t>Correct</w:t>
-      </w:r>
-      <w:r>
-        <w:t xml:space="preserve"> clock divider (3x)</w:t>
-      </w:r>
-    </w:p>
-    <w:p>
-      <w:pPr>
-        <w:jc w:val="both"/>
-      </w:pPr>
-      <w:r>
-        <w:t xml:space="preserve">Each component that requires a slow clock takes as input the standard clock of the FPGA (the one correctly routed through dedicated clock channels) along with the </w:t>
-      </w:r>
-      <w:r>
-        <w:rPr>
-          <w:rStyle w:val="MonospaceChar"/>
-        </w:rPr>
-        <w:t>enable_out</w:t>
-      </w:r>
-      <w:r>
-        <w:t xml:space="preserve"> pulse generated by the clock divider. This pulse acts as an activation signal and triggers the operation of a component requiring a slow clock.</w:t>
-      </w:r>
-    </w:p>
-    <w:p>
-      <w:pPr>
-        <w:jc w:val="both"/>
-      </w:pPr>
-      <w:r>
-        <w:t>Note: We are telling you this, because you will be using a clock divider we provide you later on in the assignment, so it is important to understand how they work so you can use them correctly.</w:t>
-      </w:r>
-    </w:p>
-    <w:p>
-      <w:pPr>
-        <w:pStyle w:val="Heading4"/>
-      </w:pPr>
-      <w:r>
-        <w:t>ADC output</w:t>
-      </w:r>
-    </w:p>
-    <w:p>
-      <w:pPr>
-        <w:jc w:val="both"/>
-      </w:pPr>
-      <w:r>
-        <w:t xml:space="preserve">The </w:t>
-      </w:r>
-      <w:r>
-        <w:t xml:space="preserve">converted digital value </w:t>
-      </w:r>
-      <w:r>
-        <w:t>you obtain</w:t>
-      </w:r>
-      <w:r>
-        <w:t xml:space="preserve"> as the output of the ADC depends on the position of the joystick when a conversion occurs.</w:t>
-      </w:r>
       <w:r>
         <w:t xml:space="preserve"> </w:t>
       </w:r>
       <w:r>
-        <w:fldChar w:fldCharType="begin"/>
-      </w:r>
-      <w:r>
-        <w:instrText xml:space="preserve"> REF _Ref476755310 \h </w:instrText>
-      </w:r>
-      <w:r>
-        <w:fldChar w:fldCharType="separate"/>
-      </w:r>
-      <w:r>
-        <w:t xml:space="preserve">Figure </w:t>
-      </w:r>
-      <w:r>
-        <w:rPr>
-          <w:noProof/>
-        </w:rPr>
-        <w:t>10</w:t>
-      </w:r>
-      <w:r>
-        <w:fldChar w:fldCharType="end"/>
-      </w:r>
-      <w:r>
-        <w:t xml:space="preserve"> </w:t>
-      </w:r>
-      <w:r>
-        <w:t>shows the values you should obtain when performing conversions.</w:t>
+        <w:t xml:space="preserve">shows the values </w:t>
+      </w:r>
+      <w:r>
+        <w:t xml:space="preserve">the ADC </w:t>
+      </w:r>
+      <w:r>
+        <w:t>you should obtain when performing conversions.</w:t>
       </w:r>
     </w:p>
     <w:p>
@@ -4474,30 +4324,77 @@
       <w:r>
         <w:t xml:space="preserve">Figure </w:t>
       </w:r>
-      <w:r>
-        <w:fldChar w:fldCharType="begin"/>
-      </w:r>
-      <w:r>
-        <w:instrText xml:space="preserve"> SEQ Figure \* ARABIC </w:instrText>
-      </w:r>
-      <w:r>
-        <w:fldChar w:fldCharType="separate"/>
-      </w:r>
-      <w:r>
-        <w:rPr>
-          <w:noProof/>
-        </w:rPr>
-        <w:t>10</w:t>
-      </w:r>
-      <w:r>
-        <w:rPr>
-          <w:noProof/>
-        </w:rPr>
-        <w:fldChar w:fldCharType="end"/>
-      </w:r>
+      <w:fldSimple w:instr=" SEQ Figure \* ARABIC ">
+        <w:r>
+          <w:rPr>
+            <w:noProof/>
+          </w:rPr>
+          <w:t>10</w:t>
+        </w:r>
+      </w:fldSimple>
       <w:bookmarkEnd w:id="12"/>
       <w:r>
         <w:t>. MCP3204 digital output depending on joystick position</w:t>
+      </w:r>
+      <w:r>
+        <w:t xml:space="preserve">. The </w:t>
+      </w:r>
+      <w:r>
+        <w:rPr>
+          <w:rStyle w:val="Emphasis"/>
+        </w:rPr>
+        <w:t>concrete</w:t>
+      </w:r>
+      <w:r>
+        <w:t xml:space="preserve"> </w:t>
+      </w:r>
+      <w:r>
+        <w:t xml:space="preserve">behavior of the </w:t>
+      </w:r>
+      <w:r>
+        <w:rPr>
+          <w:rStyle w:val="Emphasis"/>
+        </w:rPr>
+        <w:t>MCP3204</w:t>
+      </w:r>
+      <w:r>
+        <w:t xml:space="preserve"> is shown on the </w:t>
+      </w:r>
+      <w:r>
+        <w:rPr>
+          <w:rStyle w:val="Emphasis"/>
+        </w:rPr>
+        <w:t>LEFT</w:t>
+      </w:r>
+      <w:r>
+        <w:t xml:space="preserve">, whereas the </w:t>
+      </w:r>
+      <w:r>
+        <w:rPr>
+          <w:rStyle w:val="Emphasis"/>
+        </w:rPr>
+        <w:t>expected</w:t>
+      </w:r>
+      <w:r>
+        <w:t xml:space="preserve"> behavior we want our </w:t>
+      </w:r>
+      <w:r>
+        <w:rPr>
+          <w:rStyle w:val="Emphasis"/>
+        </w:rPr>
+        <w:t>API</w:t>
+      </w:r>
+      <w:r>
+        <w:t xml:space="preserve"> to exhibit is shown on the </w:t>
+      </w:r>
+      <w:r>
+        <w:rPr>
+          <w:rStyle w:val="Emphasis"/>
+        </w:rPr>
+        <w:t>RIGHT</w:t>
+      </w:r>
+      <w:r>
+        <w:t>).</w:t>
       </w:r>
     </w:p>
     <w:p>
@@ -5204,13 +5101,25 @@
         <w:jc w:val="both"/>
       </w:pPr>
       <w:r>
-        <w:t xml:space="preserve">We want the values obtained from the 4 functions above to satisfy the property shown on the left diagram of </w:t>
+        <w:t xml:space="preserve">We want the values obtained from the 4 functions above to satisfy the </w:t>
+      </w:r>
+      <w:r>
+        <w:t xml:space="preserve">API </w:t>
+      </w:r>
+      <w:r>
+        <w:t xml:space="preserve">shown on the </w:t>
+      </w:r>
+      <w:r>
+        <w:t xml:space="preserve">right </w:t>
+      </w:r>
+      <w:r>
+        <w:t xml:space="preserve">diagram of </w:t>
       </w:r>
       <w:r>
         <w:fldChar w:fldCharType="begin"/>
       </w:r>
       <w:r>
-        <w:instrText xml:space="preserve"> REF _Ref476753325 \h </w:instrText>
+        <w:instrText xml:space="preserve"> REF _Ref476755310 \h </w:instrText>
       </w:r>
       <w:r>
         <w:fldChar w:fldCharType="separate"/>
@@ -5222,13 +5131,16 @@
         <w:rPr>
           <w:noProof/>
         </w:rPr>
-        <w:t>11</w:t>
+        <w:t>10</w:t>
       </w:r>
       <w:r>
         <w:fldChar w:fldCharType="end"/>
       </w:r>
       <w:r>
-        <w:t xml:space="preserve"> (values </w:t>
+        <w:t xml:space="preserve"> </w:t>
+      </w:r>
+      <w:r>
+        <w:t xml:space="preserve">(values </w:t>
       </w:r>
       <w:r>
         <w:rPr>
@@ -5249,13 +5161,19 @@
         <w:t>.</w:t>
       </w:r>
       <w:r>
-        <w:t xml:space="preserve"> However, the physical readings obtained from the ADC are similar to the right diagram of </w:t>
+        <w:t xml:space="preserve"> However, the physical readings obtained from the ADC are similar to the </w:t>
+      </w:r>
+      <w:r>
+        <w:t>left</w:t>
+      </w:r>
+      <w:r>
+        <w:t xml:space="preserve"> diagram of </w:t>
       </w:r>
       <w:r>
         <w:fldChar w:fldCharType="begin"/>
       </w:r>
       <w:r>
-        <w:instrText xml:space="preserve"> REF _Ref476753325 \h </w:instrText>
+        <w:instrText xml:space="preserve"> REF _Ref476755310 \h </w:instrText>
       </w:r>
       <w:r>
         <w:fldChar w:fldCharType="separate"/>
@@ -5267,13 +5185,16 @@
         <w:rPr>
           <w:noProof/>
         </w:rPr>
-        <w:t>11</w:t>
+        <w:t>10</w:t>
       </w:r>
       <w:r>
         <w:fldChar w:fldCharType="end"/>
       </w:r>
       <w:r>
-        <w:t xml:space="preserve"> (</w:t>
+        <w:t xml:space="preserve"> </w:t>
+      </w:r>
+      <w:r>
+        <w:t>(</w:t>
       </w:r>
       <w:r>
         <w:t xml:space="preserve">values </w:t>
@@ -5292,20 +5213,221 @@
       </w:r>
       <w:r>
         <w:t>, so y</w:t>
-      </w:r>
-      <w:r>
-        <w:t>ou’ll need to find a</w:t>
-      </w:r>
-      <w:r>
-        <w:t>n algorithm</w:t>
-      </w:r>
-      <w:r>
-        <w:t xml:space="preserve"> (in software) to invert the reading of the Y axis for it to match the expected behavior of the system.</w:t>
       </w:r>
       <w:bookmarkStart w:id="13" w:name="_GoBack"/>
       <w:bookmarkEnd w:id="13"/>
+      <w:r>
+        <w:t>ou’ll need to find a</w:t>
+      </w:r>
+      <w:r>
+        <w:t>n algorithm</w:t>
+      </w:r>
+      <w:r>
+        <w:t xml:space="preserve"> (in software) to invert the reading of the Y axis for it to match the expected behavior of the system.</w:t>
+      </w:r>
     </w:p>
     <w:p/>
+    <w:p>
+      <w:pPr>
+        <w:pStyle w:val="ListParagraph"/>
+        <w:numPr>
+          <w:ilvl w:val="1"/>
+          <w:numId w:val="34"/>
+        </w:numPr>
+        <w:jc w:val="both"/>
+      </w:pPr>
+      <w:r>
+        <w:lastRenderedPageBreak/>
+        <w:t xml:space="preserve">Fill-in the following function </w:t>
+      </w:r>
+      <w:r>
+        <w:rPr>
+          <w:rStyle w:val="MonospaceChar"/>
+        </w:rPr>
+        <w:t xml:space="preserve">in </w:t>
+      </w:r>
+      <w:r>
+        <w:rPr>
+          <w:rStyle w:val="MonospaceChar"/>
+        </w:rPr>
+        <w:t>“sw/nios/application/</w:t>
+      </w:r>
+      <w:r>
+        <w:rPr>
+          <w:rStyle w:val="MonospaceChar"/>
+        </w:rPr>
+        <w:t>app.c</w:t>
+      </w:r>
+      <w:r>
+        <w:rPr>
+          <w:rStyle w:val="MonospaceChar"/>
+        </w:rPr>
+        <w:t>”</w:t>
+      </w:r>
+      <w:r>
+        <w:t>.</w:t>
+      </w:r>
+    </w:p>
+    <w:p>
+      <w:pPr>
+        <w:pStyle w:val="Code"/>
+        <w:ind w:left="1440"/>
+      </w:pPr>
+      <w:r>
+        <w:t>uint32_t interpolate(uint32_t input,</w:t>
+      </w:r>
+    </w:p>
+    <w:p>
+      <w:pPr>
+        <w:pStyle w:val="Code"/>
+        <w:ind w:left="1440"/>
+      </w:pPr>
+      <w:r>
+        <w:t xml:space="preserve">                     uint32_t input_lower_bound,</w:t>
+      </w:r>
+    </w:p>
+    <w:p>
+      <w:pPr>
+        <w:pStyle w:val="Code"/>
+        <w:ind w:left="1440"/>
+      </w:pPr>
+      <w:r>
+        <w:t xml:space="preserve">                     uint32_t input_upper_bound,</w:t>
+      </w:r>
+    </w:p>
+    <w:p>
+      <w:pPr>
+        <w:pStyle w:val="Code"/>
+        <w:ind w:left="1440"/>
+      </w:pPr>
+      <w:r>
+        <w:t xml:space="preserve">                     uint32_t output_lower_bound,</w:t>
+      </w:r>
+    </w:p>
+    <w:p>
+      <w:pPr>
+        <w:pStyle w:val="Code"/>
+        <w:ind w:left="1440"/>
+      </w:pPr>
+      <w:r>
+        <w:t xml:space="preserve">                     uint32_t output_upper_bound)</w:t>
+      </w:r>
+      <w:r>
+        <w:t>;</w:t>
+      </w:r>
+    </w:p>
+    <w:p>
+      <w:pPr>
+        <w:ind w:left="1440"/>
+        <w:jc w:val="both"/>
+      </w:pPr>
+      <w:r>
+        <w:t xml:space="preserve">This function is </w:t>
+      </w:r>
+      <w:r>
+        <w:t>used to map the range of values obtained from the ADC readings of the joysticks to the range of values</w:t>
+      </w:r>
+      <w:r>
+        <w:t xml:space="preserve"> used by the PWM generator.</w:t>
+      </w:r>
+      <w:r>
+        <w:t xml:space="preserve"> This is a generic function which takes as arguments the upper and lower bounds of the input and output domains.</w:t>
+      </w:r>
+    </w:p>
+    <w:p>
+      <w:pPr>
+        <w:ind w:left="1440"/>
+        <w:jc w:val="both"/>
+      </w:pPr>
+      <w:r>
+        <w:rPr>
+          <w:rStyle w:val="IntenseReference"/>
+        </w:rPr>
+        <w:t>Hint</w:t>
+      </w:r>
+      <w:r>
+        <w:t>: If you are skilled in the art of</w:t>
+      </w:r>
+      <w:r>
+        <w:t xml:space="preserve"> </w:t>
+      </w:r>
+      <w:r>
+        <w:rPr>
+          <w:rStyle w:val="SubtleEmphasis"/>
+        </w:rPr>
+        <w:t>“</w:t>
+      </w:r>
+      <w:r>
+        <w:rPr>
+          <w:rStyle w:val="SubtleEmphasis"/>
+        </w:rPr>
+        <w:t>G</w:t>
+      </w:r>
+      <w:r>
+        <w:rPr>
+          <w:rStyle w:val="SubtleEmphasis"/>
+        </w:rPr>
+        <w:t>oogle-fu</w:t>
+      </w:r>
+      <w:r>
+        <w:rPr>
+          <w:rStyle w:val="SubtleEmphasis"/>
+        </w:rPr>
+        <w:t>”</w:t>
+      </w:r>
+      <w:r>
+        <w:t>, you will find implementations of this function on stackoverflow</w:t>
+      </w:r>
+      <w:r>
+        <w:t xml:space="preserve"> (under other names of course</w:t>
+      </w:r>
+      <w:r>
+        <w:t xml:space="preserve"> </w:t>
+      </w:r>
+      <w:r>
+        <w:sym w:font="Wingdings" w:char="F04A"/>
+      </w:r>
+      <w:r>
+        <w:t>)</w:t>
+      </w:r>
+      <w:r>
+        <w:t>, but we sugge</w:t>
+      </w:r>
+      <w:r>
+        <w:t>st you try to write it yourself.</w:t>
+      </w:r>
+    </w:p>
+    <w:p>
+      <w:pPr>
+        <w:pStyle w:val="Heading2"/>
+      </w:pPr>
+      <w:r>
+        <w:t>Conclusions</w:t>
+      </w:r>
+    </w:p>
+    <w:p>
+      <w:pPr>
+        <w:jc w:val="both"/>
+      </w:pPr>
+      <w:r>
+        <w:t>At the end of this lab, you should have a system capable of controlling the direction of a servomotor based on the live position of a joystick</w:t>
+      </w:r>
+      <w:r>
+        <w:t>.</w:t>
+      </w:r>
+      <w:r>
+        <w:t xml:space="preserve"> Congrat</w:t>
+      </w:r>
+      <w:r>
+        <w:t xml:space="preserve">ulations for making it this far </w:t>
+      </w:r>
+      <w:r>
+        <w:sym w:font="Wingdings" w:char="F04A"/>
+      </w:r>
+      <w:r>
+        <w:t>. More cool stuff coming up in the next weeks.</w:t>
+      </w:r>
+    </w:p>
     <w:p>
       <w:pPr>
         <w:pStyle w:val="ListParagraph"/>
@@ -5316,9 +5438,8 @@
         <w:rPr>
           <w:noProof/>
         </w:rPr>
-        <w:lastRenderedPageBreak/>
         <w:drawing>
-          <wp:inline distT="0" distB="0" distL="0" distR="0" wp14:anchorId="434697AD" wp14:editId="3BF46CF0">
+          <wp:inline distT="0" distB="0" distL="0" distR="0" wp14:anchorId="5040E3DA" wp14:editId="647214D5">
             <wp:extent cx="2794000" cy="2592812"/>
             <wp:effectExtent l="0" t="0" r="6350" b="0"/>
             <wp:docPr id="26" name="Picture 26"/>
@@ -5392,211 +5513,28 @@
       </w:r>
       <w:bookmarkEnd w:id="14"/>
       <w:r>
-        <w:t xml:space="preserve">. </w:t>
-      </w:r>
-      <w:r>
-        <w:t>EXPECTED BEHAVIOR (LEFT), ACTUAL BEHAVIOR (RIGHT)</w:t>
-      </w:r>
-    </w:p>
-    <w:p>
-      <w:pPr>
-        <w:pStyle w:val="ListParagraph"/>
-        <w:numPr>
-          <w:ilvl w:val="1"/>
-          <w:numId w:val="34"/>
-        </w:numPr>
+        <w:t>. Expected</w:t>
+      </w:r>
+      <w:r>
+        <w:t xml:space="preserve"> </w:t>
+      </w:r>
+      <w:r>
+        <w:t xml:space="preserve">joystick </w:t>
+      </w:r>
+      <w:r>
+        <w:t xml:space="preserve">&amp; servomotor </w:t>
+      </w:r>
+      <w:r>
+        <w:t xml:space="preserve">movement </w:t>
+      </w:r>
+      <w:r>
+        <w:t>behavior</w:t>
+      </w:r>
+    </w:p>
+    <w:p>
+      <w:pPr>
         <w:jc w:val="both"/>
       </w:pPr>
-      <w:r>
-        <w:t xml:space="preserve">Fill-in the following function </w:t>
-      </w:r>
-      <w:r>
-        <w:rPr>
-          <w:rStyle w:val="MonospaceChar"/>
-        </w:rPr>
-        <w:t xml:space="preserve">in </w:t>
-      </w:r>
-      <w:r>
-        <w:rPr>
-          <w:rStyle w:val="MonospaceChar"/>
-        </w:rPr>
-        <w:t>“sw/nios/application/</w:t>
-      </w:r>
-      <w:r>
-        <w:rPr>
-          <w:rStyle w:val="MonospaceChar"/>
-        </w:rPr>
-        <w:t>app.c</w:t>
-      </w:r>
-      <w:r>
-        <w:rPr>
-          <w:rStyle w:val="MonospaceChar"/>
-        </w:rPr>
-        <w:t>”</w:t>
-      </w:r>
-      <w:r>
-        <w:t>.</w:t>
-      </w:r>
-    </w:p>
-    <w:p>
-      <w:pPr>
-        <w:pStyle w:val="Code"/>
-        <w:ind w:left="1440"/>
-      </w:pPr>
-      <w:r>
-        <w:t>uint32_t interpolate(uint32_t input,</w:t>
-      </w:r>
-    </w:p>
-    <w:p>
-      <w:pPr>
-        <w:pStyle w:val="Code"/>
-        <w:ind w:left="1440"/>
-      </w:pPr>
-      <w:r>
-        <w:t xml:space="preserve">                     uint32_t input_lower_bound,</w:t>
-      </w:r>
-    </w:p>
-    <w:p>
-      <w:pPr>
-        <w:pStyle w:val="Code"/>
-        <w:ind w:left="1440"/>
-      </w:pPr>
-      <w:r>
-        <w:t xml:space="preserve">                     uint32_t input_upper_bound,</w:t>
-      </w:r>
-    </w:p>
-    <w:p>
-      <w:pPr>
-        <w:pStyle w:val="Code"/>
-        <w:ind w:left="1440"/>
-      </w:pPr>
-      <w:r>
-        <w:t xml:space="preserve">                     uint32_t output_lower_bound,</w:t>
-      </w:r>
-    </w:p>
-    <w:p>
-      <w:pPr>
-        <w:pStyle w:val="Code"/>
-        <w:ind w:left="1440"/>
-      </w:pPr>
-      <w:r>
-        <w:t xml:space="preserve">                     uint32_t output_upper_bound)</w:t>
-      </w:r>
-      <w:r>
-        <w:t>;</w:t>
-      </w:r>
-    </w:p>
-    <w:p>
-      <w:pPr>
-        <w:ind w:left="1440"/>
-        <w:jc w:val="both"/>
-      </w:pPr>
-      <w:r>
-        <w:t xml:space="preserve">This function is </w:t>
-      </w:r>
-      <w:r>
-        <w:t>used to map the range of values obtained from the ADC readings of the joysticks to the range of values</w:t>
-      </w:r>
-      <w:r>
-        <w:t xml:space="preserve"> used by the PWM generator.</w:t>
-      </w:r>
-      <w:r>
-        <w:t xml:space="preserve"> This is a generic function which takes as arguments the upper and lower bounds of the input and output domains.</w:t>
-      </w:r>
-    </w:p>
-    <w:p>
-      <w:pPr>
-        <w:ind w:left="1440"/>
-        <w:jc w:val="both"/>
-      </w:pPr>
-      <w:r>
-        <w:rPr>
-          <w:rStyle w:val="IntenseReference"/>
-        </w:rPr>
-        <w:t>Hint</w:t>
-      </w:r>
-      <w:r>
-        <w:t>: If you are skilled in the art of</w:t>
-      </w:r>
-      <w:r>
-        <w:t xml:space="preserve"> </w:t>
-      </w:r>
-      <w:r>
-        <w:rPr>
-          <w:rStyle w:val="SubtleEmphasis"/>
-        </w:rPr>
-        <w:t>“</w:t>
-      </w:r>
-      <w:r>
-        <w:rPr>
-          <w:rStyle w:val="SubtleEmphasis"/>
-        </w:rPr>
-        <w:t>G</w:t>
-      </w:r>
-      <w:r>
-        <w:rPr>
-          <w:rStyle w:val="SubtleEmphasis"/>
-        </w:rPr>
-        <w:t>oogle-fu</w:t>
-      </w:r>
-      <w:r>
-        <w:rPr>
-          <w:rStyle w:val="SubtleEmphasis"/>
-        </w:rPr>
-        <w:t>”</w:t>
-      </w:r>
-      <w:r>
-        <w:t>, you will find implementations of this function on stackoverflow</w:t>
-      </w:r>
-      <w:r>
-        <w:t xml:space="preserve"> (under other names of course</w:t>
-      </w:r>
-      <w:r>
-        <w:t xml:space="preserve"> </w:t>
-      </w:r>
-      <w:r>
-        <w:sym w:font="Wingdings" w:char="F04A"/>
-      </w:r>
-      <w:r>
-        <w:t>)</w:t>
-      </w:r>
-      <w:r>
-        <w:t>, but we sugge</w:t>
-      </w:r>
-      <w:r>
-        <w:t>st you try to write it yourself.</w:t>
-      </w:r>
-    </w:p>
-    <w:p>
-      <w:pPr>
-        <w:pStyle w:val="Heading2"/>
-      </w:pPr>
-      <w:r>
-        <w:t>Conclusions</w:t>
-      </w:r>
-    </w:p>
-    <w:p>
-      <w:pPr>
-        <w:jc w:val="both"/>
-      </w:pPr>
-      <w:r>
-        <w:t>At the end of this lab, you should have a system capable of controlling the direction of a servomotor based on the live position of a joystick</w:t>
-      </w:r>
-      <w:r>
-        <w:t>.</w:t>
-      </w:r>
-      <w:r>
-        <w:t xml:space="preserve"> Congrat</w:t>
-      </w:r>
-      <w:r>
-        <w:t xml:space="preserve">ulations for making it this far </w:t>
-      </w:r>
-      <w:r>
-        <w:sym w:font="Wingdings" w:char="F04A"/>
-      </w:r>
-      <w:r>
-        <w:t>. More cool stuff coming up in the next weeks.</w:t>
-      </w:r>
     </w:p>
     <w:sectPr>
       <w:headerReference w:type="default" r:id="rId26"/>
@@ -5669,7 +5607,7 @@
           <w:rPr>
             <w:noProof/>
           </w:rPr>
-          <w:t>8</w:t>
+          <w:t>9</w:t>
         </w:r>
         <w:r>
           <w:rPr>
@@ -11268,7 +11206,7 @@
 </file>
 
 <file path=customXml/itemProps1.xml><?xml version="1.0" encoding="utf-8"?>
-<ds:datastoreItem xmlns:ds="http://schemas.openxmlformats.org/officeDocument/2006/customXml" ds:itemID="{DAC7FBF6-E7CF-4739-95EE-A1F21A496CB0}">
+<ds:datastoreItem xmlns:ds="http://schemas.openxmlformats.org/officeDocument/2006/customXml" ds:itemID="{10F771C8-0A75-4727-B297-FB3FB92F526B}">
   <ds:schemaRefs>
     <ds:schemaRef ds:uri="http://schemas.openxmlformats.org/officeDocument/2006/bibliography"/>
   </ds:schemaRefs>

</xml_diff>

<commit_message>
[lab_1_2] Add "busy" signal to waveform of phase 2 in SPI controller.
</commit_message>
<xml_diff>
--- a/lab_1_2/statement/lab 1.2.docx
+++ b/lab_1_2/statement/lab 1.2.docx
@@ -741,14 +741,27 @@
       <w:r>
         <w:t xml:space="preserve">Figure </w:t>
       </w:r>
-      <w:fldSimple w:instr=" SEQ Figure \* ARABIC ">
-        <w:r>
-          <w:rPr>
-            <w:noProof/>
-          </w:rPr>
-          <w:t>1</w:t>
-        </w:r>
-      </w:fldSimple>
+      <w:r>
+        <w:fldChar w:fldCharType="begin"/>
+      </w:r>
+      <w:r>
+        <w:instrText xml:space="preserve"> SEQ Figure \* ARABIC </w:instrText>
+      </w:r>
+      <w:r>
+        <w:fldChar w:fldCharType="separate"/>
+      </w:r>
+      <w:r>
+        <w:rPr>
+          <w:noProof/>
+        </w:rPr>
+        <w:t>1</w:t>
+      </w:r>
+      <w:r>
+        <w:rPr>
+          <w:noProof/>
+        </w:rPr>
+        <w:fldChar w:fldCharType="end"/>
+      </w:r>
       <w:bookmarkEnd w:id="0"/>
       <w:r>
         <w:t>. PlayStation 2 Joystick</w:t>
@@ -1075,14 +1088,27 @@
                             <w:r>
                               <w:t xml:space="preserve">Figure </w:t>
                             </w:r>
-                            <w:fldSimple w:instr=" SEQ Figure \* ARABIC ">
-                              <w:r>
-                                <w:rPr>
-                                  <w:noProof/>
-                                </w:rPr>
-                                <w:t>2</w:t>
-                              </w:r>
-                            </w:fldSimple>
+                            <w:r>
+                              <w:fldChar w:fldCharType="begin"/>
+                            </w:r>
+                            <w:r>
+                              <w:instrText xml:space="preserve"> SEQ Figure \* ARABIC </w:instrText>
+                            </w:r>
+                            <w:r>
+                              <w:fldChar w:fldCharType="separate"/>
+                            </w:r>
+                            <w:r>
+                              <w:rPr>
+                                <w:noProof/>
+                              </w:rPr>
+                              <w:t>2</w:t>
+                            </w:r>
+                            <w:r>
+                              <w:rPr>
+                                <w:noProof/>
+                              </w:rPr>
+                              <w:fldChar w:fldCharType="end"/>
+                            </w:r>
                             <w:bookmarkEnd w:id="1"/>
                             <w:r>
                               <w:t>. MCP3204</w:t>
@@ -1128,14 +1154,27 @@
                       <w:r>
                         <w:t xml:space="preserve">Figure </w:t>
                       </w:r>
-                      <w:fldSimple w:instr=" SEQ Figure \* ARABIC ">
-                        <w:r>
-                          <w:rPr>
-                            <w:noProof/>
-                          </w:rPr>
-                          <w:t>2</w:t>
-                        </w:r>
-                      </w:fldSimple>
+                      <w:r>
+                        <w:fldChar w:fldCharType="begin"/>
+                      </w:r>
+                      <w:r>
+                        <w:instrText xml:space="preserve"> SEQ Figure \* ARABIC </w:instrText>
+                      </w:r>
+                      <w:r>
+                        <w:fldChar w:fldCharType="separate"/>
+                      </w:r>
+                      <w:r>
+                        <w:rPr>
+                          <w:noProof/>
+                        </w:rPr>
+                        <w:t>2</w:t>
+                      </w:r>
+                      <w:r>
+                        <w:rPr>
+                          <w:noProof/>
+                        </w:rPr>
+                        <w:fldChar w:fldCharType="end"/>
+                      </w:r>
                       <w:bookmarkEnd w:id="2"/>
                       <w:r>
                         <w:t>. MCP3204</w:t>
@@ -1310,14 +1349,27 @@
       <w:r>
         <w:t xml:space="preserve">Figure </w:t>
       </w:r>
-      <w:fldSimple w:instr=" SEQ Figure \* ARABIC ">
-        <w:r>
-          <w:rPr>
-            <w:noProof/>
-          </w:rPr>
-          <w:t>3</w:t>
-        </w:r>
-      </w:fldSimple>
+      <w:r>
+        <w:fldChar w:fldCharType="begin"/>
+      </w:r>
+      <w:r>
+        <w:instrText xml:space="preserve"> SEQ Figure \* ARABIC </w:instrText>
+      </w:r>
+      <w:r>
+        <w:fldChar w:fldCharType="separate"/>
+      </w:r>
+      <w:r>
+        <w:rPr>
+          <w:noProof/>
+        </w:rPr>
+        <w:t>3</w:t>
+      </w:r>
+      <w:r>
+        <w:rPr>
+          <w:noProof/>
+        </w:rPr>
+        <w:fldChar w:fldCharType="end"/>
+      </w:r>
       <w:bookmarkEnd w:id="3"/>
       <w:r>
         <w:t>. Joysticks + MCP3204 connections on extension board</w:t>
@@ -1591,14 +1643,27 @@
       <w:r>
         <w:t xml:space="preserve">Figure </w:t>
       </w:r>
-      <w:fldSimple w:instr=" SEQ Figure \* ARABIC ">
-        <w:r>
-          <w:rPr>
-            <w:noProof/>
-          </w:rPr>
-          <w:t>4</w:t>
-        </w:r>
-      </w:fldSimple>
+      <w:r>
+        <w:fldChar w:fldCharType="begin"/>
+      </w:r>
+      <w:r>
+        <w:instrText xml:space="preserve"> SEQ Figure \* ARABIC </w:instrText>
+      </w:r>
+      <w:r>
+        <w:fldChar w:fldCharType="separate"/>
+      </w:r>
+      <w:r>
+        <w:rPr>
+          <w:noProof/>
+        </w:rPr>
+        <w:t>4</w:t>
+      </w:r>
+      <w:r>
+        <w:rPr>
+          <w:noProof/>
+        </w:rPr>
+        <w:fldChar w:fldCharType="end"/>
+      </w:r>
       <w:bookmarkEnd w:id="4"/>
       <w:r>
         <w:t>. MCP3204 SPI</w:t>
@@ -1761,14 +1826,27 @@
       <w:r>
         <w:t xml:space="preserve">Table </w:t>
       </w:r>
-      <w:fldSimple w:instr=" SEQ Table \* ARABIC ">
-        <w:r>
-          <w:rPr>
-            <w:noProof/>
-          </w:rPr>
-          <w:t>1</w:t>
-        </w:r>
-      </w:fldSimple>
+      <w:r>
+        <w:fldChar w:fldCharType="begin"/>
+      </w:r>
+      <w:r>
+        <w:instrText xml:space="preserve"> SEQ Table \* ARABIC </w:instrText>
+      </w:r>
+      <w:r>
+        <w:fldChar w:fldCharType="separate"/>
+      </w:r>
+      <w:r>
+        <w:rPr>
+          <w:noProof/>
+        </w:rPr>
+        <w:t>1</w:t>
+      </w:r>
+      <w:r>
+        <w:rPr>
+          <w:noProof/>
+        </w:rPr>
+        <w:fldChar w:fldCharType="end"/>
+      </w:r>
       <w:bookmarkEnd w:id="5"/>
       <w:r>
         <w:t>. Configuration bits for the MCP3204</w:t>
@@ -1925,14 +2003,27 @@
       <w:r>
         <w:t xml:space="preserve">Figure </w:t>
       </w:r>
-      <w:fldSimple w:instr=" SEQ Figure \* ARABIC ">
-        <w:r>
-          <w:rPr>
-            <w:noProof/>
-          </w:rPr>
-          <w:t>5</w:t>
-        </w:r>
-      </w:fldSimple>
+      <w:r>
+        <w:fldChar w:fldCharType="begin"/>
+      </w:r>
+      <w:r>
+        <w:instrText xml:space="preserve"> SEQ Figure \* ARABIC </w:instrText>
+      </w:r>
+      <w:r>
+        <w:fldChar w:fldCharType="separate"/>
+      </w:r>
+      <w:r>
+        <w:rPr>
+          <w:noProof/>
+        </w:rPr>
+        <w:t>5</w:t>
+      </w:r>
+      <w:r>
+        <w:rPr>
+          <w:noProof/>
+        </w:rPr>
+        <w:fldChar w:fldCharType="end"/>
+      </w:r>
       <w:bookmarkEnd w:id="6"/>
       <w:r>
         <w:t xml:space="preserve">. MCP3204 </w:t>
@@ -2552,14 +2643,27 @@
       <w:r>
         <w:t xml:space="preserve">Table </w:t>
       </w:r>
-      <w:fldSimple w:instr=" SEQ Table \* ARABIC ">
-        <w:r>
-          <w:rPr>
-            <w:noProof/>
-          </w:rPr>
-          <w:t>2</w:t>
-        </w:r>
-      </w:fldSimple>
+      <w:r>
+        <w:fldChar w:fldCharType="begin"/>
+      </w:r>
+      <w:r>
+        <w:instrText xml:space="preserve"> SEQ Table \* ARABIC </w:instrText>
+      </w:r>
+      <w:r>
+        <w:fldChar w:fldCharType="separate"/>
+      </w:r>
+      <w:r>
+        <w:rPr>
+          <w:noProof/>
+        </w:rPr>
+        <w:t>2</w:t>
+      </w:r>
+      <w:r>
+        <w:rPr>
+          <w:noProof/>
+        </w:rPr>
+        <w:fldChar w:fldCharType="end"/>
+      </w:r>
       <w:bookmarkEnd w:id="7"/>
       <w:r>
         <w:t>. MCP3204 Manager register map</w:t>
@@ -3214,14 +3318,27 @@
       <w:r>
         <w:t xml:space="preserve">Figure </w:t>
       </w:r>
-      <w:fldSimple w:instr=" SEQ Figure \* ARABIC ">
-        <w:r>
-          <w:rPr>
-            <w:noProof/>
-          </w:rPr>
-          <w:t>6</w:t>
-        </w:r>
-      </w:fldSimple>
+      <w:r>
+        <w:fldChar w:fldCharType="begin"/>
+      </w:r>
+      <w:r>
+        <w:instrText xml:space="preserve"> SEQ Figure \* ARABIC </w:instrText>
+      </w:r>
+      <w:r>
+        <w:fldChar w:fldCharType="separate"/>
+      </w:r>
+      <w:r>
+        <w:rPr>
+          <w:noProof/>
+        </w:rPr>
+        <w:t>6</w:t>
+      </w:r>
+      <w:r>
+        <w:rPr>
+          <w:noProof/>
+        </w:rPr>
+        <w:fldChar w:fldCharType="end"/>
+      </w:r>
       <w:bookmarkEnd w:id="8"/>
       <w:r>
         <w:t xml:space="preserve">. </w:t>
@@ -3365,10 +3482,10 @@
           <w:noProof/>
         </w:rPr>
         <w:drawing>
-          <wp:inline distT="0" distB="0" distL="0" distR="0" wp14:anchorId="4FFA781E" wp14:editId="2D180F24">
-            <wp:extent cx="3212275" cy="820228"/>
-            <wp:effectExtent l="0" t="0" r="0" b="0"/>
-            <wp:docPr id="17" name="Picture 17"/>
+          <wp:inline distT="0" distB="0" distL="0" distR="0" wp14:anchorId="217A6F87" wp14:editId="17E7D0A4">
+            <wp:extent cx="3289731" cy="1097280"/>
+            <wp:effectExtent l="0" t="0" r="0" b="7620"/>
+            <wp:docPr id="3" name="Picture 3"/>
             <wp:cNvGraphicFramePr>
               <a:graphicFrameLocks xmlns:a="http://schemas.openxmlformats.org/drawingml/2006/main" noChangeAspect="1"/>
             </wp:cNvGraphicFramePr>
@@ -3376,7 +3493,7 @@
               <a:graphicData uri="http://schemas.openxmlformats.org/drawingml/2006/picture">
                 <pic:pic xmlns:pic="http://schemas.openxmlformats.org/drawingml/2006/picture">
                   <pic:nvPicPr>
-                    <pic:cNvPr id="17" name="mcp3204_manager_phase_2_waveform.emf"/>
+                    <pic:cNvPr id="3" name="mcp3204_manager_phase_2_waveform.emf"/>
                     <pic:cNvPicPr/>
                   </pic:nvPicPr>
                   <pic:blipFill>
@@ -3394,7 +3511,7 @@
                   <pic:spPr>
                     <a:xfrm>
                       <a:off x="0" y="0"/>
-                      <a:ext cx="3252784" cy="830572"/>
+                      <a:ext cx="3322138" cy="1108089"/>
                     </a:xfrm>
                     <a:prstGeom prst="rect">
                       <a:avLst/>
@@ -3416,14 +3533,27 @@
       <w:r>
         <w:t xml:space="preserve">Figure </w:t>
       </w:r>
-      <w:fldSimple w:instr=" SEQ Figure \* ARABIC ">
-        <w:r>
-          <w:rPr>
-            <w:noProof/>
-          </w:rPr>
-          <w:t>7</w:t>
-        </w:r>
-      </w:fldSimple>
+      <w:r>
+        <w:fldChar w:fldCharType="begin"/>
+      </w:r>
+      <w:r>
+        <w:instrText xml:space="preserve"> SEQ Figure \* ARABIC </w:instrText>
+      </w:r>
+      <w:r>
+        <w:fldChar w:fldCharType="separate"/>
+      </w:r>
+      <w:r>
+        <w:rPr>
+          <w:noProof/>
+        </w:rPr>
+        <w:t>7</w:t>
+      </w:r>
+      <w:r>
+        <w:rPr>
+          <w:noProof/>
+        </w:rPr>
+        <w:fldChar w:fldCharType="end"/>
+      </w:r>
       <w:bookmarkEnd w:id="9"/>
       <w:r>
         <w:t xml:space="preserve">. SPI Controller </w:t>
@@ -3917,14 +4047,27 @@
       <w:r>
         <w:t xml:space="preserve">Figure </w:t>
       </w:r>
-      <w:fldSimple w:instr=" SEQ Figure \* ARABIC ">
-        <w:r>
-          <w:rPr>
-            <w:noProof/>
-          </w:rPr>
-          <w:t>8</w:t>
-        </w:r>
-      </w:fldSimple>
+      <w:r>
+        <w:fldChar w:fldCharType="begin"/>
+      </w:r>
+      <w:r>
+        <w:instrText xml:space="preserve"> SEQ Figure \* ARABIC </w:instrText>
+      </w:r>
+      <w:r>
+        <w:fldChar w:fldCharType="separate"/>
+      </w:r>
+      <w:r>
+        <w:rPr>
+          <w:noProof/>
+        </w:rPr>
+        <w:t>8</w:t>
+      </w:r>
+      <w:r>
+        <w:rPr>
+          <w:noProof/>
+        </w:rPr>
+        <w:fldChar w:fldCharType="end"/>
+      </w:r>
       <w:bookmarkEnd w:id="10"/>
       <w:r>
         <w:t>.</w:t>
@@ -3970,6 +4113,7 @@
         <w:jc w:val="both"/>
       </w:pPr>
       <w:r>
+        <w:lastRenderedPageBreak/>
         <w:t xml:space="preserve">The correct way to generate slow clocks in FPGAs is to </w:t>
       </w:r>
       <w:r>
@@ -4006,11 +4150,7 @@
         <w:t>pulse</w:t>
       </w:r>
       <w:r>
-        <w:t xml:space="preserve"> which is then fed to the slower </w:t>
-      </w:r>
-      <w:r>
-        <w:lastRenderedPageBreak/>
-        <w:t xml:space="preserve">components. </w:t>
+        <w:t xml:space="preserve"> which is then fed to the slower components. </w:t>
       </w:r>
       <w:r>
         <w:fldChar w:fldCharType="begin"/>
@@ -4156,14 +4296,27 @@
       <w:r>
         <w:t xml:space="preserve">Figure </w:t>
       </w:r>
-      <w:fldSimple w:instr=" SEQ Figure \* ARABIC ">
-        <w:r>
-          <w:rPr>
-            <w:noProof/>
-          </w:rPr>
-          <w:t>9</w:t>
-        </w:r>
-      </w:fldSimple>
+      <w:r>
+        <w:fldChar w:fldCharType="begin"/>
+      </w:r>
+      <w:r>
+        <w:instrText xml:space="preserve"> SEQ Figure \* ARABIC </w:instrText>
+      </w:r>
+      <w:r>
+        <w:fldChar w:fldCharType="separate"/>
+      </w:r>
+      <w:r>
+        <w:rPr>
+          <w:noProof/>
+        </w:rPr>
+        <w:t>9</w:t>
+      </w:r>
+      <w:r>
+        <w:rPr>
+          <w:noProof/>
+        </w:rPr>
+        <w:fldChar w:fldCharType="end"/>
+      </w:r>
       <w:bookmarkEnd w:id="11"/>
       <w:r>
         <w:t xml:space="preserve">. </w:t>
@@ -4273,9 +4426,9 @@
           <w:noProof/>
         </w:rPr>
         <w:drawing>
-          <wp:inline distT="0" distB="0" distL="0" distR="0" wp14:anchorId="37AEDA07" wp14:editId="44A88760">
-            <wp:extent cx="5943600" cy="2788285"/>
-            <wp:effectExtent l="0" t="0" r="0" b="0"/>
+          <wp:inline distT="0" distB="0" distL="0" distR="0" wp14:anchorId="37AEDA07" wp14:editId="5FF0167C">
+            <wp:extent cx="5116982" cy="2400499"/>
+            <wp:effectExtent l="0" t="0" r="7620" b="0"/>
             <wp:docPr id="118" name="Picture 118"/>
             <wp:cNvGraphicFramePr>
               <a:graphicFrameLocks xmlns:a="http://schemas.openxmlformats.org/drawingml/2006/main" noChangeAspect="1"/>
@@ -4302,7 +4455,7 @@
                   <pic:spPr>
                     <a:xfrm>
                       <a:off x="0" y="0"/>
-                      <a:ext cx="5943600" cy="2788285"/>
+                      <a:ext cx="5159512" cy="2420451"/>
                     </a:xfrm>
                     <a:prstGeom prst="rect">
                       <a:avLst/>
@@ -4324,14 +4477,27 @@
       <w:r>
         <w:t xml:space="preserve">Figure </w:t>
       </w:r>
-      <w:fldSimple w:instr=" SEQ Figure \* ARABIC ">
-        <w:r>
-          <w:rPr>
-            <w:noProof/>
-          </w:rPr>
-          <w:t>10</w:t>
-        </w:r>
-      </w:fldSimple>
+      <w:r>
+        <w:fldChar w:fldCharType="begin"/>
+      </w:r>
+      <w:r>
+        <w:instrText xml:space="preserve"> SEQ Figure \* ARABIC </w:instrText>
+      </w:r>
+      <w:r>
+        <w:fldChar w:fldCharType="separate"/>
+      </w:r>
+      <w:r>
+        <w:rPr>
+          <w:noProof/>
+        </w:rPr>
+        <w:t>10</w:t>
+      </w:r>
+      <w:r>
+        <w:rPr>
+          <w:noProof/>
+        </w:rPr>
+        <w:fldChar w:fldCharType="end"/>
+      </w:r>
       <w:bookmarkEnd w:id="12"/>
       <w:r>
         <w:t>. MCP3204 digital output depending on joystick position</w:t>
@@ -4409,7 +4575,12 @@
     </w:p>
     <w:p>
       <w:r>
-        <w:t xml:space="preserve">There is a lot to do in this lab, so let’s list the things so you can </w:t>
+        <w:t>There is a lot to do in this lab, so let’s list the things so yo</w:t>
+      </w:r>
+      <w:bookmarkStart w:id="13" w:name="_GoBack"/>
+      <w:bookmarkEnd w:id="13"/>
+      <w:r>
+        <w:t xml:space="preserve">u can </w:t>
       </w:r>
       <w:r>
         <w:t xml:space="preserve">advance </w:t>
@@ -5214,8 +5385,6 @@
       <w:r>
         <w:t>, so y</w:t>
       </w:r>
-      <w:bookmarkStart w:id="13" w:name="_GoBack"/>
-      <w:bookmarkEnd w:id="13"/>
       <w:r>
         <w:t>ou’ll need to find a</w:t>
       </w:r>
@@ -5490,27 +5659,14 @@
       <w:r>
         <w:t xml:space="preserve">Figure </w:t>
       </w:r>
-      <w:r>
-        <w:fldChar w:fldCharType="begin"/>
-      </w:r>
-      <w:r>
-        <w:instrText xml:space="preserve"> SEQ Figure \* ARABIC </w:instrText>
-      </w:r>
-      <w:r>
-        <w:fldChar w:fldCharType="separate"/>
-      </w:r>
-      <w:r>
-        <w:rPr>
-          <w:noProof/>
-        </w:rPr>
-        <w:t>11</w:t>
-      </w:r>
-      <w:r>
-        <w:rPr>
-          <w:noProof/>
-        </w:rPr>
-        <w:fldChar w:fldCharType="end"/>
-      </w:r>
+      <w:fldSimple w:instr=" SEQ Figure \* ARABIC ">
+        <w:r>
+          <w:rPr>
+            <w:noProof/>
+          </w:rPr>
+          <w:t>11</w:t>
+        </w:r>
+      </w:fldSimple>
       <w:bookmarkEnd w:id="14"/>
       <w:r>
         <w:t>. Expected</w:t>
@@ -11206,7 +11362,7 @@
 </file>
 
 <file path=customXml/itemProps1.xml><?xml version="1.0" encoding="utf-8"?>
-<ds:datastoreItem xmlns:ds="http://schemas.openxmlformats.org/officeDocument/2006/customXml" ds:itemID="{10F771C8-0A75-4727-B297-FB3FB92F526B}">
+<ds:datastoreItem xmlns:ds="http://schemas.openxmlformats.org/officeDocument/2006/customXml" ds:itemID="{57C5104C-BC2B-424E-8835-12A5B8624EEF}">
   <ds:schemaRefs>
     <ds:schemaRef ds:uri="http://schemas.openxmlformats.org/officeDocument/2006/bibliography"/>
   </ds:schemaRefs>

</xml_diff>

<commit_message>
[lab_1_2] Fix typos and missing sentences in statement.
</commit_message>
<xml_diff>
--- a/lab_1_2/statement/lab 1.2.docx
+++ b/lab_1_2/statement/lab 1.2.docx
@@ -315,6 +315,14 @@
       </w:r>
       <w:r>
         <w:t>.</w:t>
+      </w:r>
+      <w:r>
+        <w:t xml:space="preserve"> </w:t>
+      </w:r>
+      <w:bookmarkStart w:id="0" w:name="_GoBack"/>
+      <w:bookmarkEnd w:id="0"/>
+      <w:r>
+        <w:t>We follow the steps below to this end:</w:t>
       </w:r>
     </w:p>
     <w:p>
@@ -737,32 +745,19 @@
         <w:pStyle w:val="Caption"/>
         <w:jc w:val="center"/>
       </w:pPr>
-      <w:bookmarkStart w:id="0" w:name="_Ref476727578"/>
+      <w:bookmarkStart w:id="1" w:name="_Ref476727578"/>
       <w:r>
         <w:t xml:space="preserve">Figure </w:t>
       </w:r>
-      <w:r>
-        <w:fldChar w:fldCharType="begin"/>
-      </w:r>
-      <w:r>
-        <w:instrText xml:space="preserve"> SEQ Figure \* ARABIC </w:instrText>
-      </w:r>
-      <w:r>
-        <w:fldChar w:fldCharType="separate"/>
-      </w:r>
-      <w:r>
-        <w:rPr>
-          <w:noProof/>
-        </w:rPr>
-        <w:t>1</w:t>
-      </w:r>
-      <w:r>
-        <w:rPr>
-          <w:noProof/>
-        </w:rPr>
-        <w:fldChar w:fldCharType="end"/>
-      </w:r>
-      <w:bookmarkEnd w:id="0"/>
+      <w:fldSimple w:instr=" SEQ Figure \* ARABIC ">
+        <w:r>
+          <w:rPr>
+            <w:noProof/>
+          </w:rPr>
+          <w:t>1</w:t>
+        </w:r>
+      </w:fldSimple>
+      <w:bookmarkEnd w:id="1"/>
       <w:r>
         <w:t>. PlayStation 2 Joystick</w:t>
       </w:r>
@@ -1084,32 +1079,19 @@
                                 <w:noProof/>
                               </w:rPr>
                             </w:pPr>
-                            <w:bookmarkStart w:id="1" w:name="_Ref476742273"/>
+                            <w:bookmarkStart w:id="2" w:name="_Ref476742273"/>
                             <w:r>
                               <w:t xml:space="preserve">Figure </w:t>
                             </w:r>
-                            <w:r>
-                              <w:fldChar w:fldCharType="begin"/>
-                            </w:r>
-                            <w:r>
-                              <w:instrText xml:space="preserve"> SEQ Figure \* ARABIC </w:instrText>
-                            </w:r>
-                            <w:r>
-                              <w:fldChar w:fldCharType="separate"/>
-                            </w:r>
-                            <w:r>
-                              <w:rPr>
-                                <w:noProof/>
-                              </w:rPr>
-                              <w:t>2</w:t>
-                            </w:r>
-                            <w:r>
-                              <w:rPr>
-                                <w:noProof/>
-                              </w:rPr>
-                              <w:fldChar w:fldCharType="end"/>
-                            </w:r>
-                            <w:bookmarkEnd w:id="1"/>
+                            <w:fldSimple w:instr=" SEQ Figure \* ARABIC ">
+                              <w:r>
+                                <w:rPr>
+                                  <w:noProof/>
+                                </w:rPr>
+                                <w:t>2</w:t>
+                              </w:r>
+                            </w:fldSimple>
+                            <w:bookmarkEnd w:id="2"/>
                             <w:r>
                               <w:t>. MCP3204</w:t>
                             </w:r>
@@ -1150,32 +1132,19 @@
                           <w:noProof/>
                         </w:rPr>
                       </w:pPr>
-                      <w:bookmarkStart w:id="2" w:name="_Ref476742273"/>
+                      <w:bookmarkStart w:id="3" w:name="_Ref476742273"/>
                       <w:r>
                         <w:t xml:space="preserve">Figure </w:t>
                       </w:r>
-                      <w:r>
-                        <w:fldChar w:fldCharType="begin"/>
-                      </w:r>
-                      <w:r>
-                        <w:instrText xml:space="preserve"> SEQ Figure \* ARABIC </w:instrText>
-                      </w:r>
-                      <w:r>
-                        <w:fldChar w:fldCharType="separate"/>
-                      </w:r>
-                      <w:r>
-                        <w:rPr>
-                          <w:noProof/>
-                        </w:rPr>
-                        <w:t>2</w:t>
-                      </w:r>
-                      <w:r>
-                        <w:rPr>
-                          <w:noProof/>
-                        </w:rPr>
-                        <w:fldChar w:fldCharType="end"/>
-                      </w:r>
-                      <w:bookmarkEnd w:id="2"/>
+                      <w:fldSimple w:instr=" SEQ Figure \* ARABIC ">
+                        <w:r>
+                          <w:rPr>
+                            <w:noProof/>
+                          </w:rPr>
+                          <w:t>2</w:t>
+                        </w:r>
+                      </w:fldSimple>
+                      <w:bookmarkEnd w:id="3"/>
                       <w:r>
                         <w:t>. MCP3204</w:t>
                       </w:r>
@@ -1345,32 +1314,19 @@
         <w:pStyle w:val="Caption"/>
         <w:jc w:val="center"/>
       </w:pPr>
-      <w:bookmarkStart w:id="3" w:name="_Ref476736160"/>
+      <w:bookmarkStart w:id="4" w:name="_Ref476736160"/>
       <w:r>
         <w:t xml:space="preserve">Figure </w:t>
       </w:r>
-      <w:r>
-        <w:fldChar w:fldCharType="begin"/>
-      </w:r>
-      <w:r>
-        <w:instrText xml:space="preserve"> SEQ Figure \* ARABIC </w:instrText>
-      </w:r>
-      <w:r>
-        <w:fldChar w:fldCharType="separate"/>
-      </w:r>
-      <w:r>
-        <w:rPr>
-          <w:noProof/>
-        </w:rPr>
-        <w:t>3</w:t>
-      </w:r>
-      <w:r>
-        <w:rPr>
-          <w:noProof/>
-        </w:rPr>
-        <w:fldChar w:fldCharType="end"/>
-      </w:r>
-      <w:bookmarkEnd w:id="3"/>
+      <w:fldSimple w:instr=" SEQ Figure \* ARABIC ">
+        <w:r>
+          <w:rPr>
+            <w:noProof/>
+          </w:rPr>
+          <w:t>3</w:t>
+        </w:r>
+      </w:fldSimple>
+      <w:bookmarkEnd w:id="4"/>
       <w:r>
         <w:t>. Joysticks + MCP3204 connections on extension board</w:t>
       </w:r>
@@ -1639,32 +1595,19 @@
         <w:pStyle w:val="Caption"/>
         <w:jc w:val="center"/>
       </w:pPr>
-      <w:bookmarkStart w:id="4" w:name="_Ref476735141"/>
+      <w:bookmarkStart w:id="5" w:name="_Ref476735141"/>
       <w:r>
         <w:t xml:space="preserve">Figure </w:t>
       </w:r>
-      <w:r>
-        <w:fldChar w:fldCharType="begin"/>
-      </w:r>
-      <w:r>
-        <w:instrText xml:space="preserve"> SEQ Figure \* ARABIC </w:instrText>
-      </w:r>
-      <w:r>
-        <w:fldChar w:fldCharType="separate"/>
-      </w:r>
-      <w:r>
-        <w:rPr>
-          <w:noProof/>
-        </w:rPr>
-        <w:t>4</w:t>
-      </w:r>
-      <w:r>
-        <w:rPr>
-          <w:noProof/>
-        </w:rPr>
-        <w:fldChar w:fldCharType="end"/>
-      </w:r>
-      <w:bookmarkEnd w:id="4"/>
+      <w:fldSimple w:instr=" SEQ Figure \* ARABIC ">
+        <w:r>
+          <w:rPr>
+            <w:noProof/>
+          </w:rPr>
+          <w:t>4</w:t>
+        </w:r>
+      </w:fldSimple>
+      <w:bookmarkEnd w:id="5"/>
       <w:r>
         <w:t>. MCP3204 SPI</w:t>
       </w:r>
@@ -1822,32 +1765,19 @@
         <w:pStyle w:val="Caption"/>
         <w:jc w:val="center"/>
       </w:pPr>
-      <w:bookmarkStart w:id="5" w:name="_Ref476737427"/>
+      <w:bookmarkStart w:id="6" w:name="_Ref476737427"/>
       <w:r>
         <w:t xml:space="preserve">Table </w:t>
       </w:r>
-      <w:r>
-        <w:fldChar w:fldCharType="begin"/>
-      </w:r>
-      <w:r>
-        <w:instrText xml:space="preserve"> SEQ Table \* ARABIC </w:instrText>
-      </w:r>
-      <w:r>
-        <w:fldChar w:fldCharType="separate"/>
-      </w:r>
-      <w:r>
-        <w:rPr>
-          <w:noProof/>
-        </w:rPr>
-        <w:t>1</w:t>
-      </w:r>
-      <w:r>
-        <w:rPr>
-          <w:noProof/>
-        </w:rPr>
-        <w:fldChar w:fldCharType="end"/>
-      </w:r>
-      <w:bookmarkEnd w:id="5"/>
+      <w:fldSimple w:instr=" SEQ Table \* ARABIC ">
+        <w:r>
+          <w:rPr>
+            <w:noProof/>
+          </w:rPr>
+          <w:t>1</w:t>
+        </w:r>
+      </w:fldSimple>
+      <w:bookmarkEnd w:id="6"/>
       <w:r>
         <w:t>. Configuration bits for the MCP3204</w:t>
       </w:r>
@@ -1999,32 +1929,19 @@
         <w:pStyle w:val="Caption"/>
         <w:jc w:val="center"/>
       </w:pPr>
-      <w:bookmarkStart w:id="6" w:name="_Ref476739174"/>
+      <w:bookmarkStart w:id="7" w:name="_Ref476739174"/>
       <w:r>
         <w:t xml:space="preserve">Figure </w:t>
       </w:r>
-      <w:r>
-        <w:fldChar w:fldCharType="begin"/>
-      </w:r>
-      <w:r>
-        <w:instrText xml:space="preserve"> SEQ Figure \* ARABIC </w:instrText>
-      </w:r>
-      <w:r>
-        <w:fldChar w:fldCharType="separate"/>
-      </w:r>
-      <w:r>
-        <w:rPr>
-          <w:noProof/>
-        </w:rPr>
-        <w:t>5</w:t>
-      </w:r>
-      <w:r>
-        <w:rPr>
-          <w:noProof/>
-        </w:rPr>
-        <w:fldChar w:fldCharType="end"/>
-      </w:r>
-      <w:bookmarkEnd w:id="6"/>
+      <w:fldSimple w:instr=" SEQ Figure \* ARABIC ">
+        <w:r>
+          <w:rPr>
+            <w:noProof/>
+          </w:rPr>
+          <w:t>5</w:t>
+        </w:r>
+      </w:fldSimple>
+      <w:bookmarkEnd w:id="7"/>
       <w:r>
         <w:t xml:space="preserve">. MCP3204 </w:t>
       </w:r>
@@ -2639,32 +2556,19 @@
       <w:r>
         <w:br/>
       </w:r>
-      <w:bookmarkStart w:id="7" w:name="_Ref476741767"/>
+      <w:bookmarkStart w:id="8" w:name="_Ref476741767"/>
       <w:r>
         <w:t xml:space="preserve">Table </w:t>
       </w:r>
-      <w:r>
-        <w:fldChar w:fldCharType="begin"/>
-      </w:r>
-      <w:r>
-        <w:instrText xml:space="preserve"> SEQ Table \* ARABIC </w:instrText>
-      </w:r>
-      <w:r>
-        <w:fldChar w:fldCharType="separate"/>
-      </w:r>
-      <w:r>
-        <w:rPr>
-          <w:noProof/>
-        </w:rPr>
-        <w:t>2</w:t>
-      </w:r>
-      <w:r>
-        <w:rPr>
-          <w:noProof/>
-        </w:rPr>
-        <w:fldChar w:fldCharType="end"/>
-      </w:r>
-      <w:bookmarkEnd w:id="7"/>
+      <w:fldSimple w:instr=" SEQ Table \* ARABIC ">
+        <w:r>
+          <w:rPr>
+            <w:noProof/>
+          </w:rPr>
+          <w:t>2</w:t>
+        </w:r>
+      </w:fldSimple>
+      <w:bookmarkEnd w:id="8"/>
       <w:r>
         <w:t>. MCP3204 Manager register map</w:t>
       </w:r>
@@ -3314,32 +3218,19 @@
         <w:pStyle w:val="Caption"/>
         <w:jc w:val="center"/>
       </w:pPr>
-      <w:bookmarkStart w:id="8" w:name="_Ref476745945"/>
+      <w:bookmarkStart w:id="9" w:name="_Ref476745945"/>
       <w:r>
         <w:t xml:space="preserve">Figure </w:t>
       </w:r>
-      <w:r>
-        <w:fldChar w:fldCharType="begin"/>
-      </w:r>
-      <w:r>
-        <w:instrText xml:space="preserve"> SEQ Figure \* ARABIC </w:instrText>
-      </w:r>
-      <w:r>
-        <w:fldChar w:fldCharType="separate"/>
-      </w:r>
-      <w:r>
-        <w:rPr>
-          <w:noProof/>
-        </w:rPr>
-        <w:t>6</w:t>
-      </w:r>
-      <w:r>
-        <w:rPr>
-          <w:noProof/>
-        </w:rPr>
-        <w:fldChar w:fldCharType="end"/>
-      </w:r>
-      <w:bookmarkEnd w:id="8"/>
+      <w:fldSimple w:instr=" SEQ Figure \* ARABIC ">
+        <w:r>
+          <w:rPr>
+            <w:noProof/>
+          </w:rPr>
+          <w:t>6</w:t>
+        </w:r>
+      </w:fldSimple>
+      <w:bookmarkEnd w:id="9"/>
       <w:r>
         <w:t xml:space="preserve">. </w:t>
       </w:r>
@@ -3529,32 +3420,19 @@
         <w:pStyle w:val="Caption"/>
         <w:jc w:val="center"/>
       </w:pPr>
-      <w:bookmarkStart w:id="9" w:name="_Ref476746856"/>
+      <w:bookmarkStart w:id="10" w:name="_Ref476746856"/>
       <w:r>
         <w:t xml:space="preserve">Figure </w:t>
       </w:r>
-      <w:r>
-        <w:fldChar w:fldCharType="begin"/>
-      </w:r>
-      <w:r>
-        <w:instrText xml:space="preserve"> SEQ Figure \* ARABIC </w:instrText>
-      </w:r>
-      <w:r>
-        <w:fldChar w:fldCharType="separate"/>
-      </w:r>
-      <w:r>
-        <w:rPr>
-          <w:noProof/>
-        </w:rPr>
-        <w:t>7</w:t>
-      </w:r>
-      <w:r>
-        <w:rPr>
-          <w:noProof/>
-        </w:rPr>
-        <w:fldChar w:fldCharType="end"/>
-      </w:r>
-      <w:bookmarkEnd w:id="9"/>
+      <w:fldSimple w:instr=" SEQ Figure \* ARABIC ">
+        <w:r>
+          <w:rPr>
+            <w:noProof/>
+          </w:rPr>
+          <w:t>7</w:t>
+        </w:r>
+      </w:fldSimple>
+      <w:bookmarkEnd w:id="10"/>
       <w:r>
         <w:t xml:space="preserve">. SPI Controller </w:t>
       </w:r>
@@ -4043,32 +3921,19 @@
           <w:noProof/>
         </w:rPr>
       </w:pPr>
-      <w:bookmarkStart w:id="10" w:name="_Ref476742244"/>
+      <w:bookmarkStart w:id="11" w:name="_Ref476742244"/>
       <w:r>
         <w:t xml:space="preserve">Figure </w:t>
       </w:r>
-      <w:r>
-        <w:fldChar w:fldCharType="begin"/>
-      </w:r>
-      <w:r>
-        <w:instrText xml:space="preserve"> SEQ Figure \* ARABIC </w:instrText>
-      </w:r>
-      <w:r>
-        <w:fldChar w:fldCharType="separate"/>
-      </w:r>
-      <w:r>
-        <w:rPr>
-          <w:noProof/>
-        </w:rPr>
-        <w:t>8</w:t>
-      </w:r>
-      <w:r>
-        <w:rPr>
-          <w:noProof/>
-        </w:rPr>
-        <w:fldChar w:fldCharType="end"/>
-      </w:r>
-      <w:bookmarkEnd w:id="10"/>
+      <w:fldSimple w:instr=" SEQ Figure \* ARABIC ">
+        <w:r>
+          <w:rPr>
+            <w:noProof/>
+          </w:rPr>
+          <w:t>8</w:t>
+        </w:r>
+      </w:fldSimple>
+      <w:bookmarkEnd w:id="11"/>
       <w:r>
         <w:t>.</w:t>
       </w:r>
@@ -4292,32 +4157,19 @@
         <w:pStyle w:val="Caption"/>
         <w:jc w:val="center"/>
       </w:pPr>
-      <w:bookmarkStart w:id="11" w:name="_Ref476742653"/>
+      <w:bookmarkStart w:id="12" w:name="_Ref476742653"/>
       <w:r>
         <w:t xml:space="preserve">Figure </w:t>
       </w:r>
-      <w:r>
-        <w:fldChar w:fldCharType="begin"/>
-      </w:r>
-      <w:r>
-        <w:instrText xml:space="preserve"> SEQ Figure \* ARABIC </w:instrText>
-      </w:r>
-      <w:r>
-        <w:fldChar w:fldCharType="separate"/>
-      </w:r>
-      <w:r>
-        <w:rPr>
-          <w:noProof/>
-        </w:rPr>
-        <w:t>9</w:t>
-      </w:r>
-      <w:r>
-        <w:rPr>
-          <w:noProof/>
-        </w:rPr>
-        <w:fldChar w:fldCharType="end"/>
-      </w:r>
-      <w:bookmarkEnd w:id="11"/>
+      <w:fldSimple w:instr=" SEQ Figure \* ARABIC ">
+        <w:r>
+          <w:rPr>
+            <w:noProof/>
+          </w:rPr>
+          <w:t>9</w:t>
+        </w:r>
+      </w:fldSimple>
+      <w:bookmarkEnd w:id="12"/>
       <w:r>
         <w:t xml:space="preserve">. </w:t>
       </w:r>
@@ -4473,32 +4325,19 @@
         <w:pStyle w:val="Caption"/>
         <w:jc w:val="center"/>
       </w:pPr>
-      <w:bookmarkStart w:id="12" w:name="_Ref476755310"/>
+      <w:bookmarkStart w:id="13" w:name="_Ref476755310"/>
       <w:r>
         <w:t xml:space="preserve">Figure </w:t>
       </w:r>
-      <w:r>
-        <w:fldChar w:fldCharType="begin"/>
-      </w:r>
-      <w:r>
-        <w:instrText xml:space="preserve"> SEQ Figure \* ARABIC </w:instrText>
-      </w:r>
-      <w:r>
-        <w:fldChar w:fldCharType="separate"/>
-      </w:r>
-      <w:r>
-        <w:rPr>
-          <w:noProof/>
-        </w:rPr>
-        <w:t>10</w:t>
-      </w:r>
-      <w:r>
-        <w:rPr>
-          <w:noProof/>
-        </w:rPr>
-        <w:fldChar w:fldCharType="end"/>
-      </w:r>
-      <w:bookmarkEnd w:id="12"/>
+      <w:fldSimple w:instr=" SEQ Figure \* ARABIC ">
+        <w:r>
+          <w:rPr>
+            <w:noProof/>
+          </w:rPr>
+          <w:t>10</w:t>
+        </w:r>
+      </w:fldSimple>
+      <w:bookmarkEnd w:id="13"/>
       <w:r>
         <w:t>. MCP3204 digital output depending on joystick position</w:t>
       </w:r>
@@ -4575,12 +4414,7 @@
     </w:p>
     <w:p>
       <w:r>
-        <w:t>There is a lot to do in this lab, so let’s list the things so yo</w:t>
-      </w:r>
-      <w:bookmarkStart w:id="13" w:name="_GoBack"/>
-      <w:bookmarkEnd w:id="13"/>
-      <w:r>
-        <w:t xml:space="preserve">u can </w:t>
+        <w:t xml:space="preserve">There is a lot to do in this lab, so let’s list the things so you can </w:t>
       </w:r>
       <w:r>
         <w:t xml:space="preserve">advance </w:t>
@@ -5659,14 +5493,27 @@
       <w:r>
         <w:t xml:space="preserve">Figure </w:t>
       </w:r>
-      <w:fldSimple w:instr=" SEQ Figure \* ARABIC ">
-        <w:r>
-          <w:rPr>
-            <w:noProof/>
-          </w:rPr>
-          <w:t>11</w:t>
-        </w:r>
-      </w:fldSimple>
+      <w:r>
+        <w:fldChar w:fldCharType="begin"/>
+      </w:r>
+      <w:r>
+        <w:instrText xml:space="preserve"> SEQ Figure \* ARABIC </w:instrText>
+      </w:r>
+      <w:r>
+        <w:fldChar w:fldCharType="separate"/>
+      </w:r>
+      <w:r>
+        <w:rPr>
+          <w:noProof/>
+        </w:rPr>
+        <w:t>11</w:t>
+      </w:r>
+      <w:r>
+        <w:rPr>
+          <w:noProof/>
+        </w:rPr>
+        <w:fldChar w:fldCharType="end"/>
+      </w:r>
       <w:bookmarkEnd w:id="14"/>
       <w:r>
         <w:t>. Expected</w:t>
@@ -5763,7 +5610,7 @@
           <w:rPr>
             <w:noProof/>
           </w:rPr>
-          <w:t>9</w:t>
+          <w:t>8</w:t>
         </w:r>
         <w:r>
           <w:rPr>
@@ -11362,7 +11209,7 @@
 </file>
 
 <file path=customXml/itemProps1.xml><?xml version="1.0" encoding="utf-8"?>
-<ds:datastoreItem xmlns:ds="http://schemas.openxmlformats.org/officeDocument/2006/customXml" ds:itemID="{57C5104C-BC2B-424E-8835-12A5B8624EEF}">
+<ds:datastoreItem xmlns:ds="http://schemas.openxmlformats.org/officeDocument/2006/customXml" ds:itemID="{76D107FA-0FC6-49BB-8FFB-A2C2F0EBBAB7}">
   <ds:schemaRefs>
     <ds:schemaRef ds:uri="http://schemas.openxmlformats.org/officeDocument/2006/bibliography"/>
   </ds:schemaRefs>

</xml_diff>